<commit_message>
Completed HMS Chemical Fate Model. Completed documentation for HMS Chemical Fate Model. Set up the test scripts and "Check Data Requirements" for the HMS Chemical Fate model. Added tests to check data requirements within JSON for chemical model. Ran all tests successfully. Refined CheckDataRequirements for nutrients model. Re-ran all AQUATOX test scripts successfully
</commit_message>
<xml_diff>
--- a/Nutrients/DOCS/AQUATOXNutrientModel.docx
+++ b/Nutrients/DOCS/AQUATOXNutrientModel.docx
@@ -68,7 +68,15 @@
         <w:rPr>
           <w:bCs/>
         </w:rPr>
-        <w:t xml:space="preserve">water volume model must be implemented so that the impacts of water flows on nutrient concentrations can be calculated.  </w:t>
+        <w:t>water volume mod</w:t>
+      </w:r>
+      <w:bookmarkStart w:id="0" w:name="_GoBack"/>
+      <w:bookmarkEnd w:id="0"/>
+      <w:r>
+        <w:rPr>
+          <w:bCs/>
+        </w:rPr>
+        <w:t xml:space="preserve">el must be implemented so that the impacts of water flows on nutrient concentrations can be calculated.  </w:t>
       </w:r>
       <w:r>
         <w:rPr>
@@ -187,7 +195,7 @@
           <w:noProof/>
         </w:rPr>
         <w:drawing>
-          <wp:inline distT="0" distB="0" distL="0" distR="0" wp14:anchorId="41BA0F9D" wp14:editId="19F5D381">
+          <wp:inline distT="0" distB="0" distL="0" distR="0" wp14:anchorId="2BFE6174" wp14:editId="58ED6798">
             <wp:extent cx="5164853" cy="4505722"/>
             <wp:effectExtent l="0" t="0" r="0" b="9525"/>
             <wp:docPr id="64" name="Picture 64"/>
@@ -4105,8 +4113,6 @@
         </w:rPr>
         <w:br w:type="page"/>
       </w:r>
-      <w:bookmarkStart w:id="0" w:name="_GoBack"/>
-      <w:bookmarkEnd w:id="0"/>
     </w:p>
     <w:p>
       <w:pPr>
@@ -4171,7 +4177,7 @@
         <mc:AlternateContent>
           <mc:Choice Requires="wps">
             <w:drawing>
-              <wp:anchor distT="0" distB="0" distL="114300" distR="114300" simplePos="0" relativeHeight="251673600" behindDoc="0" locked="0" layoutInCell="1" allowOverlap="1" wp14:anchorId="06BFAAB3" wp14:editId="0204364D">
+              <wp:anchor distT="0" distB="0" distL="114300" distR="114300" simplePos="0" relativeHeight="251673600" behindDoc="0" locked="0" layoutInCell="1" allowOverlap="1" wp14:anchorId="26AC24DC" wp14:editId="350EE251">
                 <wp:simplePos x="0" y="0"/>
                 <wp:positionH relativeFrom="column">
                   <wp:posOffset>3953510</wp:posOffset>
@@ -4694,10 +4700,10 @@
             <v:path o:extrusionok="f" gradientshapeok="t" o:connecttype="rect"/>
             <o:lock v:ext="edit" aspectratio="t"/>
           </v:shapetype>
-          <v:shape id="_x0000_i1025" type="#_x0000_t75" style="width:359.2pt;height:50.15pt" o:ole="">
+          <v:shape id="_x0000_i1025" type="#_x0000_t75" style="width:358.95pt;height:50.5pt" o:ole="">
             <v:imagedata r:id="rId9" o:title=""/>
           </v:shape>
-          <o:OLEObject Type="Embed" ProgID="Equation.3" ShapeID="_x0000_i1025" DrawAspect="Content" ObjectID="_1589985565" r:id="rId10"/>
+          <o:OLEObject Type="Embed" ProgID="Equation.3" ShapeID="_x0000_i1025" DrawAspect="Content" ObjectID="_1596523379" r:id="rId10"/>
         </w:object>
       </w:r>
       <w:r>
@@ -5465,10 +5471,10 @@
           <w:position w:val="-64"/>
         </w:rPr>
         <w:object w:dxaOrig="7960" w:dyaOrig="1400">
-          <v:shape id="_x0000_i1026" type="#_x0000_t75" style="width:397.2pt;height:69.55pt" o:ole="">
+          <v:shape id="_x0000_i1026" type="#_x0000_t75" style="width:397.6pt;height:69.85pt" o:ole="">
             <v:imagedata r:id="rId11" o:title=""/>
           </v:shape>
-          <o:OLEObject Type="Embed" ProgID="Equation.3" ShapeID="_x0000_i1026" DrawAspect="Content" ObjectID="_1589985566" r:id="rId12"/>
+          <o:OLEObject Type="Embed" ProgID="Equation.3" ShapeID="_x0000_i1026" DrawAspect="Content" ObjectID="_1596523380" r:id="rId12"/>
         </w:object>
       </w:r>
       <w:r>
@@ -6210,10 +6216,10 @@
           <w:position w:val="-46"/>
         </w:rPr>
         <w:object w:dxaOrig="7320" w:dyaOrig="1020">
-          <v:shape id="_x0000_i1027" type="#_x0000_t75" style="width:366.45pt;height:50.15pt" o:ole="">
+          <v:shape id="_x0000_i1027" type="#_x0000_t75" style="width:366.45pt;height:50.5pt" o:ole="">
             <v:imagedata r:id="rId13" o:title=""/>
           </v:shape>
-          <o:OLEObject Type="Embed" ProgID="Equation.3" ShapeID="_x0000_i1027" DrawAspect="Content" ObjectID="_1589985567" r:id="rId14"/>
+          <o:OLEObject Type="Embed" ProgID="Equation.3" ShapeID="_x0000_i1027" DrawAspect="Content" ObjectID="_1596523381" r:id="rId14"/>
         </w:object>
       </w:r>
       <w:r>
@@ -6738,7 +6744,7 @@
         <mc:AlternateContent>
           <mc:Choice Requires="wps">
             <w:drawing>
-              <wp:anchor distT="0" distB="0" distL="114300" distR="114300" simplePos="0" relativeHeight="251689984" behindDoc="0" locked="0" layoutInCell="1" allowOverlap="1" wp14:anchorId="76A3CDF5" wp14:editId="052133BC">
+              <wp:anchor distT="0" distB="0" distL="114300" distR="114300" simplePos="0" relativeHeight="251689984" behindDoc="0" locked="0" layoutInCell="1" allowOverlap="1" wp14:anchorId="170D0177" wp14:editId="68FDE302">
                 <wp:simplePos x="0" y="0"/>
                 <wp:positionH relativeFrom="column">
                   <wp:posOffset>161925</wp:posOffset>
@@ -6829,7 +6835,7 @@
         <mc:AlternateContent>
           <mc:Choice Requires="wps">
             <w:drawing>
-              <wp:anchor distT="0" distB="0" distL="114300" distR="114300" simplePos="0" relativeHeight="251688960" behindDoc="0" locked="0" layoutInCell="1" allowOverlap="1" wp14:anchorId="65CA63C6" wp14:editId="206290C7">
+              <wp:anchor distT="0" distB="0" distL="114300" distR="114300" simplePos="0" relativeHeight="251688960" behindDoc="0" locked="0" layoutInCell="1" allowOverlap="1" wp14:anchorId="6EFAA714" wp14:editId="20E8A4ED">
                 <wp:simplePos x="0" y="0"/>
                 <wp:positionH relativeFrom="column">
                   <wp:posOffset>4257675</wp:posOffset>
@@ -6918,7 +6924,7 @@
         <mc:AlternateContent>
           <mc:Choice Requires="wps">
             <w:drawing>
-              <wp:anchor distT="0" distB="0" distL="114300" distR="114300" simplePos="0" relativeHeight="251686912" behindDoc="0" locked="0" layoutInCell="1" allowOverlap="1" wp14:anchorId="0058E0B6" wp14:editId="6CB1655B">
+              <wp:anchor distT="0" distB="0" distL="114300" distR="114300" simplePos="0" relativeHeight="251686912" behindDoc="0" locked="0" layoutInCell="1" allowOverlap="1" wp14:anchorId="180BD8EA" wp14:editId="198D410F">
                 <wp:simplePos x="0" y="0"/>
                 <wp:positionH relativeFrom="column">
                   <wp:posOffset>4771390</wp:posOffset>
@@ -7047,7 +7053,7 @@
         <mc:AlternateContent>
           <mc:Choice Requires="wps">
             <w:drawing>
-              <wp:anchor distT="0" distB="0" distL="114300" distR="114300" simplePos="0" relativeHeight="251687936" behindDoc="0" locked="0" layoutInCell="1" allowOverlap="1" wp14:anchorId="6C8A3996" wp14:editId="0DD01C5E">
+              <wp:anchor distT="0" distB="0" distL="114300" distR="114300" simplePos="0" relativeHeight="251687936" behindDoc="0" locked="0" layoutInCell="1" allowOverlap="1" wp14:anchorId="5B058AD4" wp14:editId="7EABD18F">
                 <wp:simplePos x="0" y="0"/>
                 <wp:positionH relativeFrom="column">
                   <wp:posOffset>4514850</wp:posOffset>
@@ -7132,7 +7138,7 @@
         <mc:AlternateContent>
           <mc:Choice Requires="wps">
             <w:drawing>
-              <wp:anchor distT="0" distB="0" distL="114300" distR="114300" simplePos="0" relativeHeight="251679744" behindDoc="0" locked="0" layoutInCell="1" allowOverlap="1" wp14:anchorId="03DCF2C8" wp14:editId="4E5A91B6">
+              <wp:anchor distT="0" distB="0" distL="114300" distR="114300" simplePos="0" relativeHeight="251679744" behindDoc="0" locked="0" layoutInCell="1" allowOverlap="1" wp14:anchorId="20936665" wp14:editId="51CBE584">
                 <wp:simplePos x="0" y="0"/>
                 <wp:positionH relativeFrom="column">
                   <wp:posOffset>3590290</wp:posOffset>
@@ -7321,7 +7327,7 @@
           <w:noProof/>
         </w:rPr>
         <w:drawing>
-          <wp:inline distT="0" distB="0" distL="0" distR="0" wp14:anchorId="0394CFA8" wp14:editId="7EEF2004">
+          <wp:inline distT="0" distB="0" distL="0" distR="0" wp14:anchorId="1630D4F8" wp14:editId="6A66E3AA">
             <wp:extent cx="4916805" cy="3476625"/>
             <wp:effectExtent l="0" t="0" r="0" b="9525"/>
             <wp:docPr id="29" name="Picture 29"/>
@@ -7512,10 +7518,10 @@
           <w:position w:val="-12"/>
         </w:rPr>
         <w:object w:dxaOrig="6720" w:dyaOrig="340">
-          <v:shape id="_x0000_i1028" type="#_x0000_t75" style="width:336.55pt;height:17pt" o:ole="">
+          <v:shape id="_x0000_i1028" type="#_x0000_t75" style="width:336.35pt;height:17.2pt" o:ole="">
             <v:imagedata r:id="rId16" o:title=""/>
           </v:shape>
-          <o:OLEObject Type="Embed" ProgID="Equation.3" ShapeID="_x0000_i1028" DrawAspect="Content" ObjectID="_1589985568" r:id="rId17"/>
+          <o:OLEObject Type="Embed" ProgID="Equation.3" ShapeID="_x0000_i1028" DrawAspect="Content" ObjectID="_1596523382" r:id="rId17"/>
         </w:object>
       </w:r>
       <w:bookmarkStart w:id="7" w:name="Assimilation_Ammonia"/>
@@ -7616,10 +7622,10 @@
           <w:position w:val="-12"/>
         </w:rPr>
         <w:object w:dxaOrig="7000" w:dyaOrig="340">
-          <v:shape id="_x0000_i1029" type="#_x0000_t75" style="width:350.3pt;height:17pt" o:ole="">
+          <v:shape id="_x0000_i1029" type="#_x0000_t75" style="width:350.35pt;height:17.2pt" o:ole="">
             <v:imagedata r:id="rId18" o:title=""/>
           </v:shape>
-          <o:OLEObject Type="Embed" ProgID="Equation.3" ShapeID="_x0000_i1029" DrawAspect="Content" ObjectID="_1589985569" r:id="rId19"/>
+          <o:OLEObject Type="Embed" ProgID="Equation.3" ShapeID="_x0000_i1029" DrawAspect="Content" ObjectID="_1596523383" r:id="rId19"/>
         </w:object>
       </w:r>
       <w:r>
@@ -7723,10 +7729,10 @@
           <w:position w:val="-10"/>
         </w:rPr>
         <w:object w:dxaOrig="5179" w:dyaOrig="320">
-          <v:shape id="_x0000_i1030" type="#_x0000_t75" style="width:258.9pt;height:16.2pt" o:ole="">
+          <v:shape id="_x0000_i1030" type="#_x0000_t75" style="width:259pt;height:16.1pt" o:ole="">
             <v:imagedata r:id="rId20" o:title=""/>
           </v:shape>
-          <o:OLEObject Type="Embed" ProgID="Equation.3" ShapeID="_x0000_i1030" DrawAspect="Content" ObjectID="_1589985570" r:id="rId21"/>
+          <o:OLEObject Type="Embed" ProgID="Equation.3" ShapeID="_x0000_i1030" DrawAspect="Content" ObjectID="_1596523384" r:id="rId21"/>
         </w:object>
       </w:r>
       <w:r>
@@ -7757,10 +7763,10 @@
           <w:position w:val="-10"/>
         </w:rPr>
         <w:object w:dxaOrig="5660" w:dyaOrig="320">
-          <v:shape id="_x0000_i1031" type="#_x0000_t75" style="width:282.35pt;height:16.2pt" o:ole="">
+          <v:shape id="_x0000_i1031" type="#_x0000_t75" style="width:282.65pt;height:16.1pt" o:ole="">
             <v:imagedata r:id="rId22" o:title=""/>
           </v:shape>
-          <o:OLEObject Type="Embed" ProgID="Equation.3" ShapeID="_x0000_i1031" DrawAspect="Content" ObjectID="_1589985571" r:id="rId23"/>
+          <o:OLEObject Type="Embed" ProgID="Equation.3" ShapeID="_x0000_i1031" DrawAspect="Content" ObjectID="_1596523385" r:id="rId23"/>
         </w:object>
       </w:r>
       <w:r>
@@ -8084,10 +8090,10 @@
           <w:position w:val="-80"/>
         </w:rPr>
         <w:object w:dxaOrig="7940" w:dyaOrig="1719">
-          <v:shape id="_x0000_i1032" type="#_x0000_t75" style="width:396.4pt;height:85.75pt" o:ole="">
+          <v:shape id="_x0000_i1032" type="#_x0000_t75" style="width:396.55pt;height:85.95pt" o:ole="">
             <v:imagedata r:id="rId24" o:title=""/>
           </v:shape>
-          <o:OLEObject Type="Embed" ProgID="Equation.3" ShapeID="_x0000_i1032" DrawAspect="Content" ObjectID="_1589985572" r:id="rId25"/>
+          <o:OLEObject Type="Embed" ProgID="Equation.3" ShapeID="_x0000_i1032" DrawAspect="Content" ObjectID="_1596523386" r:id="rId25"/>
         </w:object>
       </w:r>
       <w:r>
@@ -8456,10 +8462,10 @@
           <w:position w:val="-10"/>
         </w:rPr>
         <w:object w:dxaOrig="5940" w:dyaOrig="320">
-          <v:shape id="_x0000_i1033" type="#_x0000_t75" style="width:296.9pt;height:16.2pt" o:ole="">
+          <v:shape id="_x0000_i1033" type="#_x0000_t75" style="width:296.6pt;height:16.1pt" o:ole="">
             <v:imagedata r:id="rId26" o:title=""/>
           </v:shape>
-          <o:OLEObject Type="Embed" ProgID="Equation.3" ShapeID="_x0000_i1033" DrawAspect="Content" ObjectID="_1589985573" r:id="rId27"/>
+          <o:OLEObject Type="Embed" ProgID="Equation.3" ShapeID="_x0000_i1033" DrawAspect="Content" ObjectID="_1596523387" r:id="rId27"/>
         </w:object>
       </w:r>
       <w:r>
@@ -8872,7 +8878,7 @@
         <mc:AlternateContent>
           <mc:Choice Requires="wps">
             <w:drawing>
-              <wp:anchor distT="0" distB="0" distL="114300" distR="114300" simplePos="0" relativeHeight="251660288" behindDoc="1" locked="0" layoutInCell="1" allowOverlap="1" wp14:anchorId="36AC3E4D" wp14:editId="08DEEBC3">
+              <wp:anchor distT="0" distB="0" distL="114300" distR="114300" simplePos="0" relativeHeight="251660288" behindDoc="1" locked="0" layoutInCell="1" allowOverlap="1" wp14:anchorId="0838EC18" wp14:editId="0AC60773">
                 <wp:simplePos x="0" y="0"/>
                 <wp:positionH relativeFrom="column">
                   <wp:posOffset>28575</wp:posOffset>
@@ -9040,7 +9046,7 @@
         <mc:AlternateContent>
           <mc:Choice Requires="wps">
             <w:drawing>
-              <wp:anchor distT="0" distB="0" distL="114300" distR="114300" simplePos="0" relativeHeight="251659264" behindDoc="1" locked="0" layoutInCell="1" allowOverlap="1" wp14:anchorId="6B075EDF" wp14:editId="14CF7259">
+              <wp:anchor distT="0" distB="0" distL="114300" distR="114300" simplePos="0" relativeHeight="251659264" behindDoc="1" locked="0" layoutInCell="1" allowOverlap="1" wp14:anchorId="6A187920" wp14:editId="47EBC33A">
                 <wp:simplePos x="0" y="0"/>
                 <wp:positionH relativeFrom="column">
                   <wp:posOffset>3093085</wp:posOffset>
@@ -9097,7 +9103,7 @@
                                 <w:b w:val="0"/>
                               </w:rPr>
                             </w:pPr>
-                            <w:bookmarkStart w:id="14" w:name="_Ref130647112"/>
+                            <w:bookmarkStart w:id="13" w:name="_Ref130647112"/>
                             <w:proofErr w:type="gramStart"/>
                             <w:r>
                               <w:t xml:space="preserve">Figure </w:t>
@@ -9110,7 +9116,7 @@
                                 <w:t>102</w:t>
                               </w:r>
                             </w:fldSimple>
-                            <w:bookmarkEnd w:id="14"/>
+                            <w:bookmarkEnd w:id="13"/>
                             <w:r>
                               <w:t>.</w:t>
                             </w:r>
@@ -9206,7 +9212,7 @@
           <w:noProof/>
         </w:rPr>
         <w:drawing>
-          <wp:inline distT="0" distB="0" distL="0" distR="0" wp14:anchorId="75627202" wp14:editId="5CBCA0F9">
+          <wp:inline distT="0" distB="0" distL="0" distR="0" wp14:anchorId="3AAD528D" wp14:editId="2644B3D4">
             <wp:extent cx="2743200" cy="2044700"/>
             <wp:effectExtent l="0" t="0" r="0" b="0"/>
             <wp:docPr id="28" name="Picture 28"/>
@@ -9262,7 +9268,7 @@
           <w:noProof/>
         </w:rPr>
         <w:drawing>
-          <wp:inline distT="0" distB="0" distL="0" distR="0" wp14:anchorId="4B786006" wp14:editId="6408B1C6">
+          <wp:inline distT="0" distB="0" distL="0" distR="0" wp14:anchorId="34B3A63B" wp14:editId="6AFCF395">
             <wp:extent cx="2743200" cy="2044700"/>
             <wp:effectExtent l="0" t="0" r="0" b="0"/>
             <wp:docPr id="27" name="Picture 27"/>
@@ -9389,16 +9395,16 @@
           <w:position w:val="-14"/>
         </w:rPr>
         <w:object w:dxaOrig="6600" w:dyaOrig="380">
-          <v:shape id="_x0000_i1034" type="#_x0000_t75" style="width:330.05pt;height:19.4pt" o:ole="">
+          <v:shape id="_x0000_i1034" type="#_x0000_t75" style="width:329.9pt;height:19.35pt" o:ole="">
             <v:imagedata r:id="rId30" o:title=""/>
           </v:shape>
-          <o:OLEObject Type="Embed" ProgID="Equation.3" ShapeID="_x0000_i1034" DrawAspect="Content" ObjectID="_1589985574" r:id="rId31"/>
+          <o:OLEObject Type="Embed" ProgID="Equation.3" ShapeID="_x0000_i1034" DrawAspect="Content" ObjectID="_1596523388" r:id="rId31"/>
         </w:object>
       </w:r>
       <w:r>
         <w:tab/>
       </w:r>
-      <w:bookmarkStart w:id="16" w:name="Denitrify"/>
+      <w:bookmarkStart w:id="14" w:name="Denitrify"/>
       <w:r>
         <w:rPr>
           <w:b/>
@@ -9420,7 +9426,7 @@
         </w:rPr>
         <w:t>)</w:t>
       </w:r>
-      <w:bookmarkEnd w:id="16"/>
+      <w:bookmarkEnd w:id="14"/>
     </w:p>
     <w:p>
       <w:proofErr w:type="gramStart"/>
@@ -9808,7 +9814,7 @@
         <mc:AlternateContent>
           <mc:Choice Requires="wps">
             <w:drawing>
-              <wp:anchor distT="0" distB="0" distL="114300" distR="114300" simplePos="0" relativeHeight="251668480" behindDoc="1" locked="0" layoutInCell="1" allowOverlap="1" wp14:anchorId="3C98F2D7" wp14:editId="52A8E9E3">
+              <wp:anchor distT="0" distB="0" distL="114300" distR="114300" simplePos="0" relativeHeight="251668480" behindDoc="1" locked="0" layoutInCell="1" allowOverlap="1" wp14:anchorId="05198648" wp14:editId="3F4121E4">
                 <wp:simplePos x="0" y="0"/>
                 <wp:positionH relativeFrom="column">
                   <wp:posOffset>-38100</wp:posOffset>
@@ -9865,7 +9871,7 @@
                                 <w:b w:val="0"/>
                               </w:rPr>
                             </w:pPr>
-                            <w:bookmarkStart w:id="17" w:name="_Ref130647170"/>
+                            <w:bookmarkStart w:id="15" w:name="_Ref130647170"/>
                             <w:proofErr w:type="gramStart"/>
                             <w:r>
                               <w:t xml:space="preserve">Figure </w:t>
@@ -9878,7 +9884,7 @@
                                 <w:t>103</w:t>
                               </w:r>
                             </w:fldSimple>
-                            <w:bookmarkEnd w:id="17"/>
+                            <w:bookmarkEnd w:id="15"/>
                             <w:r>
                               <w:t>.</w:t>
                             </w:r>
@@ -9976,7 +9982,7 @@
         <mc:AlternateContent>
           <mc:Choice Requires="wps">
             <w:drawing>
-              <wp:anchor distT="0" distB="0" distL="114300" distR="114300" simplePos="0" relativeHeight="251667456" behindDoc="1" locked="0" layoutInCell="1" allowOverlap="1" wp14:anchorId="352183C1" wp14:editId="61C8583B">
+              <wp:anchor distT="0" distB="0" distL="114300" distR="114300" simplePos="0" relativeHeight="251667456" behindDoc="1" locked="0" layoutInCell="1" allowOverlap="1" wp14:anchorId="40BE0856" wp14:editId="5552A348">
                 <wp:simplePos x="0" y="0"/>
                 <wp:positionH relativeFrom="column">
                   <wp:posOffset>3140710</wp:posOffset>
@@ -10034,7 +10040,7 @@
                                 <w:b w:val="0"/>
                               </w:rPr>
                             </w:pPr>
-                            <w:bookmarkStart w:id="19" w:name="_Ref130647187"/>
+                            <w:bookmarkStart w:id="16" w:name="_Ref130647187"/>
                             <w:proofErr w:type="gramStart"/>
                             <w:r>
                               <w:t xml:space="preserve">Figure </w:t>
@@ -10047,7 +10053,7 @@
                                 <w:t>104</w:t>
                               </w:r>
                             </w:fldSimple>
-                            <w:bookmarkEnd w:id="19"/>
+                            <w:bookmarkEnd w:id="16"/>
                             <w:r>
                               <w:t>.</w:t>
                             </w:r>
@@ -10200,7 +10206,7 @@
           <w:noProof/>
         </w:rPr>
         <w:drawing>
-          <wp:inline distT="0" distB="0" distL="0" distR="0" wp14:anchorId="5DEDB675" wp14:editId="037D9D58">
+          <wp:inline distT="0" distB="0" distL="0" distR="0" wp14:anchorId="5E4EEB67" wp14:editId="14A9BDFD">
             <wp:extent cx="2743200" cy="2044700"/>
             <wp:effectExtent l="0" t="0" r="0" b="0"/>
             <wp:docPr id="26" name="Picture 26"/>
@@ -10256,7 +10262,7 @@
           <w:noProof/>
         </w:rPr>
         <w:drawing>
-          <wp:inline distT="0" distB="0" distL="0" distR="0" wp14:anchorId="0509EF98" wp14:editId="69395DA7">
+          <wp:inline distT="0" distB="0" distL="0" distR="0" wp14:anchorId="4EEA5825" wp14:editId="0F4456FD">
             <wp:extent cx="2743200" cy="2044700"/>
             <wp:effectExtent l="0" t="0" r="0" b="0"/>
             <wp:docPr id="25" name="Picture 25"/>
@@ -10314,14 +10320,14 @@
           <w:b/>
         </w:rPr>
       </w:pPr>
-      <w:bookmarkStart w:id="21" w:name="_Toc115682449"/>
+      <w:bookmarkStart w:id="17" w:name="_Toc115682449"/>
       <w:r>
         <w:rPr>
           <w:b/>
         </w:rPr>
         <w:t>Ionization of Ammonia</w:t>
       </w:r>
-      <w:bookmarkEnd w:id="21"/>
+      <w:bookmarkEnd w:id="17"/>
       <w:r>
         <w:rPr>
           <w:b/>
@@ -10340,14 +10346,14 @@
         </w:rPr>
         <w:instrText>tc \l3 "</w:instrText>
       </w:r>
-      <w:bookmarkStart w:id="22" w:name="_Toc471905983"/>
+      <w:bookmarkStart w:id="18" w:name="_Toc471905983"/>
       <w:r>
         <w:rPr>
           <w:b/>
         </w:rPr>
         <w:instrText>Ionization of Ammonia</w:instrText>
       </w:r>
-      <w:bookmarkEnd w:id="22"/>
+      <w:bookmarkEnd w:id="18"/>
       <w:r>
         <w:rPr>
           <w:b/>
@@ -10460,16 +10466,16 @@
       </w:r>
       <w:r>
         <w:object w:dxaOrig="3060" w:dyaOrig="680">
-          <v:shape id="_x0000_i1035" type="#_x0000_t75" style="width:152.9pt;height:34.8pt" o:ole="">
+          <v:shape id="_x0000_i1035" type="#_x0000_t75" style="width:152.6pt;height:34.4pt" o:ole="">
             <v:imagedata r:id="rId34" o:title=""/>
           </v:shape>
-          <o:OLEObject Type="Embed" ProgID="Equation.3" ShapeID="_x0000_i1035" DrawAspect="Content" ObjectID="_1589985575" r:id="rId35"/>
+          <o:OLEObject Type="Embed" ProgID="Equation.3" ShapeID="_x0000_i1035" DrawAspect="Content" ObjectID="_1596523389" r:id="rId35"/>
         </w:object>
       </w:r>
       <w:r>
         <w:tab/>
       </w:r>
-      <w:bookmarkStart w:id="23" w:name="FracNH3"/>
+      <w:bookmarkStart w:id="19" w:name="FracNH3"/>
       <w:r>
         <w:rPr>
           <w:b/>
@@ -10513,7 +10519,7 @@
         </w:rPr>
         <w:t>)</w:t>
       </w:r>
-      <w:bookmarkEnd w:id="23"/>
+      <w:bookmarkEnd w:id="19"/>
     </w:p>
     <w:p>
       <w:pPr>
@@ -10527,16 +10533,16 @@
       </w:r>
       <w:r>
         <w:object w:dxaOrig="3200" w:dyaOrig="320">
-          <v:shape id="_x0000_i1036" type="#_x0000_t75" style="width:160.2pt;height:16.2pt" o:ole="">
+          <v:shape id="_x0000_i1036" type="#_x0000_t75" style="width:160.1pt;height:16.1pt" o:ole="">
             <v:imagedata r:id="rId36" o:title=""/>
           </v:shape>
-          <o:OLEObject Type="Embed" ProgID="Equation.3" ShapeID="_x0000_i1036" DrawAspect="Content" ObjectID="_1589985576" r:id="rId37"/>
+          <o:OLEObject Type="Embed" ProgID="Equation.3" ShapeID="_x0000_i1036" DrawAspect="Content" ObjectID="_1596523390" r:id="rId37"/>
         </w:object>
       </w:r>
       <w:r>
         <w:tab/>
       </w:r>
-      <w:bookmarkStart w:id="24" w:name="NH3"/>
+      <w:bookmarkStart w:id="20" w:name="NH3"/>
       <w:r>
         <w:rPr>
           <w:b/>
@@ -10580,7 +10586,7 @@
         </w:rPr>
         <w:t>)</w:t>
       </w:r>
-      <w:bookmarkEnd w:id="24"/>
+      <w:bookmarkEnd w:id="20"/>
     </w:p>
     <w:p>
       <w:pPr>
@@ -10594,10 +10600,10 @@
       </w:r>
       <w:r>
         <w:object w:dxaOrig="2880" w:dyaOrig="620">
-          <v:shape id="_x0000_i1037" type="#_x0000_t75" style="width:2in;height:31.55pt" o:ole="">
+          <v:shape id="_x0000_i1037" type="#_x0000_t75" style="width:2in;height:31.15pt" o:ole="">
             <v:imagedata r:id="rId38" o:title=""/>
           </v:shape>
-          <o:OLEObject Type="Embed" ProgID="Equation.3" ShapeID="_x0000_i1037" DrawAspect="Content" ObjectID="_1589985577" r:id="rId39"/>
+          <o:OLEObject Type="Embed" ProgID="Equation.3" ShapeID="_x0000_i1037" DrawAspect="Content" ObjectID="_1596523391" r:id="rId39"/>
         </w:object>
       </w:r>
       <w:r>
@@ -10851,7 +10857,7 @@
         <w:keepLines/>
         <w:jc w:val="center"/>
       </w:pPr>
-      <w:bookmarkStart w:id="25" w:name="FracNH3Fig"/>
+      <w:bookmarkStart w:id="21" w:name="FracNH3Fig"/>
       <w:proofErr w:type="gramStart"/>
       <w:r>
         <w:t xml:space="preserve">Figure </w:t>
@@ -10864,7 +10870,7 @@
           <w:t>108</w:t>
         </w:r>
       </w:fldSimple>
-      <w:bookmarkEnd w:id="25"/>
+      <w:bookmarkEnd w:id="21"/>
       <w:r>
         <w:t>.</w:t>
       </w:r>
@@ -10895,7 +10901,7 @@
           <w:noProof/>
         </w:rPr>
         <w:drawing>
-          <wp:inline distT="0" distB="0" distL="0" distR="0" wp14:anchorId="58CABBCA" wp14:editId="74931257">
+          <wp:inline distT="0" distB="0" distL="0" distR="0" wp14:anchorId="4BC9EFB1" wp14:editId="1CFD3398">
             <wp:extent cx="4675505" cy="2682875"/>
             <wp:effectExtent l="0" t="0" r="0" b="0"/>
             <wp:docPr id="24" name="Picture 24"/>
@@ -10949,7 +10955,7 @@
         <w:keepNext/>
         <w:jc w:val="center"/>
       </w:pPr>
-      <w:bookmarkStart w:id="26" w:name="_Ref131080794"/>
+      <w:bookmarkStart w:id="22" w:name="_Ref131080794"/>
     </w:p>
     <w:p>
       <w:pPr>
@@ -10958,7 +10964,7 @@
         <w:keepLines/>
         <w:jc w:val="center"/>
       </w:pPr>
-      <w:bookmarkStart w:id="27" w:name="FracUnIonFig"/>
+      <w:bookmarkStart w:id="23" w:name="FracUnIonFig"/>
       <w:proofErr w:type="gramStart"/>
       <w:r>
         <w:t xml:space="preserve">Figure </w:t>
@@ -10971,7 +10977,7 @@
           <w:t>109</w:t>
         </w:r>
       </w:fldSimple>
-      <w:bookmarkEnd w:id="27"/>
+      <w:bookmarkEnd w:id="23"/>
       <w:r>
         <w:t>.</w:t>
       </w:r>
@@ -10999,7 +11005,7 @@
       <w:proofErr w:type="spellEnd"/>
       <w:proofErr w:type="gramEnd"/>
     </w:p>
-    <w:bookmarkEnd w:id="26"/>
+    <w:bookmarkEnd w:id="22"/>
     <w:p>
       <w:pPr>
         <w:keepNext/>
@@ -11011,7 +11017,7 @@
           <w:noProof/>
         </w:rPr>
         <w:drawing>
-          <wp:inline distT="0" distB="0" distL="0" distR="0" wp14:anchorId="49338B44" wp14:editId="59728CB0">
+          <wp:inline distT="0" distB="0" distL="0" distR="0" wp14:anchorId="38B0FCFA" wp14:editId="78E5C37B">
             <wp:extent cx="4684395" cy="2691130"/>
             <wp:effectExtent l="0" t="0" r="0" b="0"/>
             <wp:docPr id="23" name="Picture 23"/>
@@ -11100,7 +11106,7 @@
         <w:keepNext/>
         <w:jc w:val="center"/>
       </w:pPr>
-      <w:bookmarkStart w:id="28" w:name="FracNH3PredFig"/>
+      <w:bookmarkStart w:id="24" w:name="FracNH3PredFig"/>
       <w:proofErr w:type="gramStart"/>
       <w:r>
         <w:lastRenderedPageBreak/>
@@ -11114,7 +11120,7 @@
           <w:t>110</w:t>
         </w:r>
       </w:fldSimple>
-      <w:bookmarkEnd w:id="28"/>
+      <w:bookmarkEnd w:id="24"/>
       <w:r>
         <w:t>.</w:t>
       </w:r>
@@ -11190,7 +11196,7 @@
           <w:noProof/>
         </w:rPr>
         <w:drawing>
-          <wp:inline distT="0" distB="0" distL="0" distR="0" wp14:anchorId="1A8C25BD" wp14:editId="0D90896C">
+          <wp:inline distT="0" distB="0" distL="0" distR="0" wp14:anchorId="21893C86" wp14:editId="28E3974E">
             <wp:extent cx="4692650" cy="2708910"/>
             <wp:effectExtent l="0" t="0" r="0" b="0"/>
             <wp:docPr id="22" name="Picture 22"/>
@@ -11269,14 +11275,14 @@
         </w:rPr>
         <w:instrText>tc \l3 "</w:instrText>
       </w:r>
-      <w:bookmarkStart w:id="29" w:name="_Toc471905984"/>
+      <w:bookmarkStart w:id="25" w:name="_Toc471905984"/>
       <w:r>
         <w:rPr>
           <w:b/>
         </w:rPr>
         <w:instrText>Ammonia Toxicity</w:instrText>
       </w:r>
-      <w:bookmarkEnd w:id="29"/>
+      <w:bookmarkEnd w:id="25"/>
       <w:r>
         <w:rPr>
           <w:b/>
@@ -11351,16 +11357,16 @@
           <w:position w:val="-58"/>
         </w:rPr>
         <w:object w:dxaOrig="4900" w:dyaOrig="1280">
-          <v:shape id="_x0000_i1038" type="#_x0000_t75" style="width:272.65pt;height:71.2pt" o:ole="">
+          <v:shape id="_x0000_i1038" type="#_x0000_t75" style="width:272.95pt;height:70.95pt" o:ole="">
             <v:imagedata r:id="rId43" o:title=""/>
           </v:shape>
-          <o:OLEObject Type="Embed" ProgID="Equation.3" ShapeID="_x0000_i1038" DrawAspect="Content" ObjectID="_1589985578" r:id="rId44"/>
+          <o:OLEObject Type="Embed" ProgID="Equation.3" ShapeID="_x0000_i1038" DrawAspect="Content" ObjectID="_1596523392" r:id="rId44"/>
         </w:object>
       </w:r>
       <w:r>
         <w:tab/>
       </w:r>
-      <w:bookmarkStart w:id="30" w:name="AmmoniaTox"/>
+      <w:bookmarkStart w:id="26" w:name="AmmoniaTox"/>
       <w:r>
         <w:rPr>
           <w:b/>
@@ -11404,7 +11410,7 @@
         </w:rPr>
         <w:t>)</w:t>
       </w:r>
-      <w:bookmarkEnd w:id="30"/>
+      <w:bookmarkEnd w:id="26"/>
       <w:r>
         <w:tab/>
       </w:r>
@@ -11426,10 +11432,10 @@
           <w:position w:val="-58"/>
         </w:rPr>
         <w:object w:dxaOrig="4880" w:dyaOrig="1280">
-          <v:shape id="_x0000_i1039" type="#_x0000_t75" style="width:271.8pt;height:71.2pt" o:ole="">
+          <v:shape id="_x0000_i1039" type="#_x0000_t75" style="width:271.9pt;height:70.95pt" o:ole="">
             <v:imagedata r:id="rId45" o:title=""/>
           </v:shape>
-          <o:OLEObject Type="Embed" ProgID="Equation.3" ShapeID="_x0000_i1039" DrawAspect="Content" ObjectID="_1589985579" r:id="rId46"/>
+          <o:OLEObject Type="Embed" ProgID="Equation.3" ShapeID="_x0000_i1039" DrawAspect="Content" ObjectID="_1596523393" r:id="rId46"/>
         </w:object>
       </w:r>
       <w:r>
@@ -12007,7 +12013,7 @@
         <mc:AlternateContent>
           <mc:Choice Requires="wps">
             <w:drawing>
-              <wp:anchor distT="0" distB="0" distL="114300" distR="114300" simplePos="0" relativeHeight="251674624" behindDoc="0" locked="0" layoutInCell="1" allowOverlap="1" wp14:anchorId="7CF4ABD4" wp14:editId="5170DBAD">
+              <wp:anchor distT="0" distB="0" distL="114300" distR="114300" simplePos="0" relativeHeight="251674624" behindDoc="0" locked="0" layoutInCell="1" allowOverlap="1" wp14:anchorId="3E304EC6" wp14:editId="5E4AC7B0">
                 <wp:simplePos x="0" y="0"/>
                 <wp:positionH relativeFrom="column">
                   <wp:posOffset>3829685</wp:posOffset>
@@ -12360,7 +12366,7 @@
         </w:rPr>
         <w:instrText>tc \l2 "</w:instrText>
       </w:r>
-      <w:bookmarkStart w:id="31" w:name="_Toc471905985"/>
+      <w:bookmarkStart w:id="27" w:name="_Toc471905985"/>
       <w:r>
         <w:rPr>
           <w:b/>
@@ -12368,7 +12374,7 @@
         </w:rPr>
         <w:instrText>5.3  Phosphorus</w:instrText>
       </w:r>
-      <w:bookmarkEnd w:id="31"/>
+      <w:bookmarkEnd w:id="27"/>
       <w:r>
         <w:rPr>
           <w:b/>
@@ -12432,16 +12438,16 @@
           <w:position w:val="-46"/>
         </w:rPr>
         <w:object w:dxaOrig="7320" w:dyaOrig="1020">
-          <v:shape id="_x0000_i1040" type="#_x0000_t75" style="width:366.45pt;height:50.15pt" o:ole="">
+          <v:shape id="_x0000_i1040" type="#_x0000_t75" style="width:366.45pt;height:50.5pt" o:ole="">
             <v:imagedata r:id="rId47" o:title=""/>
           </v:shape>
-          <o:OLEObject Type="Embed" ProgID="Equation.3" ShapeID="_x0000_i1040" DrawAspect="Content" ObjectID="_1589985580" r:id="rId48"/>
+          <o:OLEObject Type="Embed" ProgID="Equation.3" ShapeID="_x0000_i1040" DrawAspect="Content" ObjectID="_1596523394" r:id="rId48"/>
         </w:object>
       </w:r>
       <w:r>
         <w:tab/>
       </w:r>
-      <w:bookmarkStart w:id="32" w:name="dPhosphate_dt"/>
+      <w:bookmarkStart w:id="28" w:name="dPhosphate_dt"/>
       <w:r>
         <w:rPr>
           <w:b/>
@@ -12485,7 +12491,7 @@
         </w:rPr>
         <w:t>)</w:t>
       </w:r>
-      <w:bookmarkEnd w:id="32"/>
+      <w:bookmarkEnd w:id="28"/>
       <w:r>
         <w:tab/>
       </w:r>
@@ -12511,16 +12517,16 @@
           <w:position w:val="-16"/>
         </w:rPr>
         <w:object w:dxaOrig="5560" w:dyaOrig="380">
-          <v:shape id="_x0000_i1041" type="#_x0000_t75" style="width:278.3pt;height:19.4pt" o:ole="">
+          <v:shape id="_x0000_i1041" type="#_x0000_t75" style="width:278.35pt;height:19.35pt" o:ole="">
             <v:imagedata r:id="rId49" o:title=""/>
           </v:shape>
-          <o:OLEObject Type="Embed" ProgID="Equation.3" ShapeID="_x0000_i1041" DrawAspect="Content" ObjectID="_1589985581" r:id="rId50"/>
+          <o:OLEObject Type="Embed" ProgID="Equation.3" ShapeID="_x0000_i1041" DrawAspect="Content" ObjectID="_1596523395" r:id="rId50"/>
         </w:object>
       </w:r>
       <w:r>
         <w:tab/>
       </w:r>
-      <w:bookmarkStart w:id="33" w:name="Assimilation_P"/>
+      <w:bookmarkStart w:id="29" w:name="Assimilation_P"/>
       <w:r>
         <w:rPr>
           <w:b/>
@@ -12564,7 +12570,7 @@
         </w:rPr>
         <w:t>)</w:t>
       </w:r>
-      <w:bookmarkEnd w:id="33"/>
+      <w:bookmarkEnd w:id="29"/>
       <w:r>
         <w:tab/>
       </w:r>
@@ -13365,17 +13371,17 @@
           <w:position w:val="-64"/>
         </w:rPr>
         <w:object w:dxaOrig="7960" w:dyaOrig="1400">
-          <v:shape id="_x0000_i1042" type="#_x0000_t75" style="width:397.2pt;height:69.55pt" o:ole="">
+          <v:shape id="_x0000_i1042" type="#_x0000_t75" style="width:397.6pt;height:69.85pt" o:ole="">
             <v:imagedata r:id="rId11" o:title=""/>
           </v:shape>
-          <o:OLEObject Type="Embed" ProgID="Equation.3" ShapeID="_x0000_i1042" DrawAspect="Content" ObjectID="_1589985582" r:id="rId51"/>
+          <o:OLEObject Type="Embed" ProgID="Equation.3" ShapeID="_x0000_i1042" DrawAspect="Content" ObjectID="_1596523396" r:id="rId51"/>
         </w:object>
       </w:r>
       <w:r>
         <w:tab/>
         <w:t xml:space="preserve">  </w:t>
       </w:r>
-      <w:bookmarkStart w:id="34" w:name="Remin_P"/>
+      <w:bookmarkStart w:id="30" w:name="Remin_P"/>
       <w:r>
         <w:rPr>
           <w:b/>
@@ -13419,7 +13425,7 @@
         </w:rPr>
         <w:t>)</w:t>
       </w:r>
-      <w:bookmarkEnd w:id="34"/>
+      <w:bookmarkEnd w:id="30"/>
     </w:p>
     <w:p>
       <w:proofErr w:type="gramStart"/>
@@ -14165,7 +14171,7 @@
         <mc:AlternateContent>
           <mc:Choice Requires="wps">
             <w:drawing>
-              <wp:anchor distT="0" distB="0" distL="114300" distR="114300" simplePos="0" relativeHeight="251675648" behindDoc="0" locked="0" layoutInCell="1" allowOverlap="1" wp14:anchorId="71A858D5" wp14:editId="6264CD2D">
+              <wp:anchor distT="0" distB="0" distL="114300" distR="114300" simplePos="0" relativeHeight="251675648" behindDoc="0" locked="0" layoutInCell="1" allowOverlap="1" wp14:anchorId="75DB88E5" wp14:editId="021FB0DB">
                 <wp:simplePos x="0" y="0"/>
                 <wp:positionH relativeFrom="column">
                   <wp:posOffset>3677285</wp:posOffset>
@@ -14706,7 +14712,7 @@
         </w:rPr>
         <w:instrText>tc \l2 "</w:instrText>
       </w:r>
-      <w:bookmarkStart w:id="35" w:name="_Toc471905986"/>
+      <w:bookmarkStart w:id="31" w:name="_Toc471905986"/>
       <w:r>
         <w:rPr>
           <w:b/>
@@ -14714,7 +14720,7 @@
         </w:rPr>
         <w:instrText>5.4  Nutrient Mass Balance</w:instrText>
       </w:r>
-      <w:bookmarkEnd w:id="35"/>
+      <w:bookmarkEnd w:id="31"/>
       <w:r>
         <w:rPr>
           <w:b/>
@@ -14734,7 +14740,7 @@
           <w:bCs/>
         </w:rPr>
       </w:pPr>
-      <w:bookmarkStart w:id="36" w:name="_Toc115682452"/>
+      <w:bookmarkStart w:id="32" w:name="_Toc115682452"/>
     </w:p>
     <w:p>
       <w:r>
@@ -14753,14 +14759,14 @@
         </w:rPr>
         <w:instrText>tc \l3 "</w:instrText>
       </w:r>
-      <w:bookmarkStart w:id="37" w:name="_Toc471905987"/>
+      <w:bookmarkStart w:id="33" w:name="_Toc471905987"/>
       <w:r>
         <w:rPr>
           <w:b/>
         </w:rPr>
         <w:instrText>Variable Stoichiometry</w:instrText>
       </w:r>
-      <w:bookmarkEnd w:id="37"/>
+      <w:bookmarkEnd w:id="33"/>
       <w:r>
         <w:fldChar w:fldCharType="end"/>
       </w:r>
@@ -14768,7 +14774,7 @@
         <w:t xml:space="preserve">  </w:t>
       </w:r>
     </w:p>
-    <w:bookmarkEnd w:id="36"/>
+    <w:bookmarkEnd w:id="32"/>
     <w:p/>
     <w:p>
       <w:r>
@@ -14811,7 +14817,7 @@
           <w:b w:val="0"/>
         </w:rPr>
       </w:pPr>
-      <w:bookmarkStart w:id="38" w:name="_Ref131154314"/>
+      <w:bookmarkStart w:id="34" w:name="_Ref131154314"/>
       <w:r>
         <w:rPr>
           <w:sz w:val="24"/>
@@ -14855,7 +14861,7 @@
         </w:rPr>
         <w:fldChar w:fldCharType="end"/>
       </w:r>
-      <w:bookmarkEnd w:id="38"/>
+      <w:bookmarkEnd w:id="34"/>
       <w:r>
         <w:t xml:space="preserve">:  </w:t>
       </w:r>
@@ -16870,14 +16876,14 @@
         </w:rPr>
         <w:instrText>tc \l3 "</w:instrText>
       </w:r>
-      <w:bookmarkStart w:id="39" w:name="_Toc471905988"/>
+      <w:bookmarkStart w:id="35" w:name="_Toc471905988"/>
       <w:r>
         <w:rPr>
           <w:b/>
         </w:rPr>
         <w:instrText>Nutrient Loading Variables</w:instrText>
       </w:r>
-      <w:bookmarkEnd w:id="39"/>
+      <w:bookmarkEnd w:id="35"/>
       <w:r>
         <w:fldChar w:fldCharType="end"/>
       </w:r>
@@ -16911,16 +16917,16 @@
           <w:position w:val="-14"/>
         </w:rPr>
         <w:object w:dxaOrig="4500" w:dyaOrig="380">
-          <v:shape id="_x0000_i1043" type="#_x0000_t75" style="width:233pt;height:19.4pt" o:ole="">
+          <v:shape id="_x0000_i1043" type="#_x0000_t75" style="width:233.2pt;height:19.35pt" o:ole="">
             <v:imagedata r:id="rId52" o:title=""/>
           </v:shape>
-          <o:OLEObject Type="Embed" ProgID="Equation.3" ShapeID="_x0000_i1043" DrawAspect="Content" ObjectID="_1589985583" r:id="rId53"/>
+          <o:OLEObject Type="Embed" ProgID="Equation.3" ShapeID="_x0000_i1043" DrawAspect="Content" ObjectID="_1596523397" r:id="rId53"/>
         </w:object>
       </w:r>
       <w:r>
         <w:tab/>
       </w:r>
-      <w:bookmarkStart w:id="40" w:name="TotN_2_N"/>
+      <w:bookmarkStart w:id="36" w:name="TotN_2_N"/>
       <w:r>
         <w:rPr>
           <w:b/>
@@ -16964,7 +16970,7 @@
         </w:rPr>
         <w:t>)</w:t>
       </w:r>
-      <w:bookmarkEnd w:id="40"/>
+      <w:bookmarkEnd w:id="36"/>
     </w:p>
     <w:p>
       <w:pPr>
@@ -17352,16 +17358,16 @@
           <w:position w:val="-14"/>
         </w:rPr>
         <w:object w:dxaOrig="5060" w:dyaOrig="380">
-          <v:shape id="_x0000_i1044" type="#_x0000_t75" style="width:272.65pt;height:19.4pt" o:ole="">
+          <v:shape id="_x0000_i1044" type="#_x0000_t75" style="width:272.95pt;height:19.35pt" o:ole="">
             <v:imagedata r:id="rId54" o:title=""/>
           </v:shape>
-          <o:OLEObject Type="Embed" ProgID="Equation.3" ShapeID="_x0000_i1044" DrawAspect="Content" ObjectID="_1589985584" r:id="rId55"/>
+          <o:OLEObject Type="Embed" ProgID="Equation.3" ShapeID="_x0000_i1044" DrawAspect="Content" ObjectID="_1596523398" r:id="rId55"/>
         </w:object>
       </w:r>
       <w:r>
         <w:tab/>
       </w:r>
-      <w:bookmarkStart w:id="41" w:name="TotP_2_P"/>
+      <w:bookmarkStart w:id="37" w:name="TotP_2_P"/>
       <w:r>
         <w:rPr>
           <w:b/>
@@ -17405,7 +17411,7 @@
         </w:rPr>
         <w:t>)</w:t>
       </w:r>
-      <w:bookmarkEnd w:id="41"/>
+      <w:bookmarkEnd w:id="37"/>
     </w:p>
     <w:p>
       <w:pPr>
@@ -17750,14 +17756,14 @@
         </w:rPr>
         <w:instrText>tc \l3 "</w:instrText>
       </w:r>
-      <w:bookmarkStart w:id="42" w:name="_Toc471905989"/>
+      <w:bookmarkStart w:id="38" w:name="_Toc471905989"/>
       <w:r>
         <w:rPr>
           <w:b/>
         </w:rPr>
         <w:instrText>Nutrient Output Variables</w:instrText>
       </w:r>
-      <w:bookmarkEnd w:id="42"/>
+      <w:bookmarkEnd w:id="38"/>
       <w:r>
         <w:fldChar w:fldCharType="end"/>
       </w:r>
@@ -18039,7 +18045,7 @@
         <mc:AlternateContent>
           <mc:Choice Requires="wps">
             <w:drawing>
-              <wp:anchor distT="0" distB="0" distL="114300" distR="114300" simplePos="0" relativeHeight="251671552" behindDoc="0" locked="0" layoutInCell="1" allowOverlap="1" wp14:anchorId="50202378" wp14:editId="7BFD908D">
+              <wp:anchor distT="0" distB="0" distL="114300" distR="114300" simplePos="0" relativeHeight="251671552" behindDoc="0" locked="0" layoutInCell="1" allowOverlap="1" wp14:anchorId="14D0782F" wp14:editId="1C9F6684">
                 <wp:simplePos x="0" y="0"/>
                 <wp:positionH relativeFrom="column">
                   <wp:posOffset>66675</wp:posOffset>
@@ -18095,7 +18101,7 @@
                                 <w:b/>
                               </w:rPr>
                             </w:pPr>
-                            <w:bookmarkStart w:id="43" w:name="_Ref131133485"/>
+                            <w:bookmarkStart w:id="39" w:name="_Ref131133485"/>
                             <w:r>
                               <w:rPr>
                                 <w:b/>
@@ -18133,7 +18139,7 @@
                               </w:rPr>
                               <w:fldChar w:fldCharType="end"/>
                             </w:r>
-                            <w:bookmarkEnd w:id="43"/>
+                            <w:bookmarkEnd w:id="39"/>
                           </w:p>
                         </w:txbxContent>
                       </wps:txbx>
@@ -18215,7 +18221,7 @@
           <w:noProof/>
         </w:rPr>
         <w:drawing>
-          <wp:anchor distT="0" distB="0" distL="114300" distR="114300" simplePos="0" relativeHeight="251684864" behindDoc="0" locked="0" layoutInCell="1" allowOverlap="1" wp14:anchorId="499F68E2" wp14:editId="03878317">
+          <wp:anchor distT="0" distB="0" distL="114300" distR="114300" simplePos="0" relativeHeight="251684864" behindDoc="0" locked="0" layoutInCell="1" allowOverlap="1" wp14:anchorId="2A2C8C5A" wp14:editId="0A112D98">
             <wp:simplePos x="0" y="0"/>
             <wp:positionH relativeFrom="column">
               <wp:posOffset>0</wp:posOffset>
@@ -18290,7 +18296,7 @@
         </w:rPr>
         <w:lastRenderedPageBreak/>
         <w:drawing>
-          <wp:anchor distT="0" distB="0" distL="114300" distR="114300" simplePos="0" relativeHeight="251681792" behindDoc="0" locked="0" layoutInCell="1" allowOverlap="1" wp14:anchorId="00BCCCCC" wp14:editId="66094D81">
+          <wp:anchor distT="0" distB="0" distL="114300" distR="114300" simplePos="0" relativeHeight="251681792" behindDoc="0" locked="0" layoutInCell="1" allowOverlap="1" wp14:anchorId="500ECBFA" wp14:editId="62B412A8">
             <wp:simplePos x="0" y="0"/>
             <wp:positionH relativeFrom="column">
               <wp:posOffset>-258445</wp:posOffset>
@@ -18362,7 +18368,7 @@
         <mc:AlternateContent>
           <mc:Choice Requires="wps">
             <w:drawing>
-              <wp:anchor distT="0" distB="0" distL="114300" distR="114300" simplePos="0" relativeHeight="251669504" behindDoc="0" locked="0" layoutInCell="1" allowOverlap="1" wp14:anchorId="0DEF2BD4" wp14:editId="2B711A6A">
+              <wp:anchor distT="0" distB="0" distL="114300" distR="114300" simplePos="0" relativeHeight="251669504" behindDoc="0" locked="0" layoutInCell="1" allowOverlap="1" wp14:anchorId="313C92E5" wp14:editId="7BDC2930">
                 <wp:simplePos x="0" y="0"/>
                 <wp:positionH relativeFrom="column">
                   <wp:posOffset>-260350</wp:posOffset>
@@ -18424,7 +18430,7 @@
                       <wps:txbx>
                         <w:txbxContent>
                           <w:p>
-                            <w:bookmarkStart w:id="45" w:name="_Ref131154398"/>
+                            <w:bookmarkStart w:id="40" w:name="_Ref131154398"/>
                             <w:r>
                               <w:rPr>
                                 <w:b/>
@@ -18462,7 +18468,7 @@
                               </w:rPr>
                               <w:fldChar w:fldCharType="end"/>
                             </w:r>
-                            <w:bookmarkEnd w:id="45"/>
+                            <w:bookmarkEnd w:id="40"/>
                           </w:p>
                         </w:txbxContent>
                       </wps:txbx>
@@ -18557,7 +18563,7 @@
         </w:rPr>
         <w:lastRenderedPageBreak/>
         <w:drawing>
-          <wp:anchor distT="0" distB="0" distL="114300" distR="114300" simplePos="0" relativeHeight="251685888" behindDoc="0" locked="0" layoutInCell="1" allowOverlap="1" wp14:anchorId="2D0F2967" wp14:editId="39B4268A">
+          <wp:anchor distT="0" distB="0" distL="114300" distR="114300" simplePos="0" relativeHeight="251685888" behindDoc="0" locked="0" layoutInCell="1" allowOverlap="1" wp14:anchorId="48251A03" wp14:editId="5263BD6E">
             <wp:simplePos x="0" y="0"/>
             <wp:positionH relativeFrom="column">
               <wp:posOffset>-1793</wp:posOffset>
@@ -18628,7 +18634,7 @@
         <mc:AlternateContent>
           <mc:Choice Requires="wps">
             <w:drawing>
-              <wp:anchor distT="0" distB="0" distL="114300" distR="114300" simplePos="0" relativeHeight="251672576" behindDoc="0" locked="0" layoutInCell="1" allowOverlap="1" wp14:anchorId="4F3758F8" wp14:editId="195CFDF5">
+              <wp:anchor distT="0" distB="0" distL="114300" distR="114300" simplePos="0" relativeHeight="251672576" behindDoc="0" locked="0" layoutInCell="1" allowOverlap="1" wp14:anchorId="576704B8" wp14:editId="262CE5EE">
                 <wp:simplePos x="0" y="0"/>
                 <wp:positionH relativeFrom="column">
                   <wp:posOffset>19050</wp:posOffset>
@@ -18686,7 +18692,7 @@
                                 <w:szCs w:val="22"/>
                               </w:rPr>
                             </w:pPr>
-                            <w:bookmarkStart w:id="47" w:name="_Ref131133496"/>
+                            <w:bookmarkStart w:id="41" w:name="_Ref131133496"/>
                             <w:r>
                               <w:rPr>
                                 <w:b/>
@@ -18736,7 +18742,7 @@
                               </w:rPr>
                               <w:fldChar w:fldCharType="end"/>
                             </w:r>
-                            <w:bookmarkEnd w:id="47"/>
+                            <w:bookmarkEnd w:id="41"/>
                           </w:p>
                         </w:txbxContent>
                       </wps:txbx>
@@ -18851,7 +18857,7 @@
         </w:rPr>
         <w:lastRenderedPageBreak/>
         <w:drawing>
-          <wp:anchor distT="0" distB="0" distL="114300" distR="114300" simplePos="0" relativeHeight="251682816" behindDoc="0" locked="0" layoutInCell="1" allowOverlap="1" wp14:anchorId="1F876E02" wp14:editId="2993F993">
+          <wp:anchor distT="0" distB="0" distL="114300" distR="114300" simplePos="0" relativeHeight="251682816" behindDoc="0" locked="0" layoutInCell="1" allowOverlap="1" wp14:anchorId="237DA232" wp14:editId="25C41DA0">
             <wp:simplePos x="0" y="0"/>
             <wp:positionH relativeFrom="column">
               <wp:posOffset>-280670</wp:posOffset>
@@ -18921,7 +18927,7 @@
         <mc:AlternateContent>
           <mc:Choice Requires="wps">
             <w:drawing>
-              <wp:anchor distT="0" distB="0" distL="114300" distR="114300" simplePos="0" relativeHeight="251670528" behindDoc="0" locked="0" layoutInCell="1" allowOverlap="1" wp14:anchorId="2CDA54BF" wp14:editId="4EF1DCC8">
+              <wp:anchor distT="0" distB="0" distL="114300" distR="114300" simplePos="0" relativeHeight="251670528" behindDoc="0" locked="0" layoutInCell="1" allowOverlap="1" wp14:anchorId="6FB14536" wp14:editId="7EB90A65">
                 <wp:simplePos x="0" y="0"/>
                 <wp:positionH relativeFrom="column">
                   <wp:posOffset>-396875</wp:posOffset>
@@ -18983,7 +18989,7 @@
                       <wps:txbx>
                         <w:txbxContent>
                           <w:p>
-                            <w:bookmarkStart w:id="49" w:name="_Ref131154487"/>
+                            <w:bookmarkStart w:id="42" w:name="_Ref131154487"/>
                             <w:r>
                               <w:rPr>
                                 <w:b/>
@@ -19021,7 +19027,7 @@
                               </w:rPr>
                               <w:fldChar w:fldCharType="end"/>
                             </w:r>
-                            <w:bookmarkEnd w:id="49"/>
+                            <w:bookmarkEnd w:id="42"/>
                           </w:p>
                           <w:p/>
                         </w:txbxContent>
@@ -19126,7 +19132,7 @@
         <w:keepLines/>
         <w:jc w:val="center"/>
       </w:pPr>
-      <w:bookmarkStart w:id="51" w:name="distributionofmass"/>
+      <w:bookmarkStart w:id="43" w:name="distributionofmass"/>
       <w:r>
         <w:t xml:space="preserve">Figure </w:t>
       </w:r>
@@ -19138,7 +19144,7 @@
           <w:t>113</w:t>
         </w:r>
       </w:fldSimple>
-      <w:bookmarkEnd w:id="51"/>
+      <w:bookmarkEnd w:id="43"/>
       <w:r>
         <w:t xml:space="preserve"> </w:t>
       </w:r>
@@ -19159,7 +19165,7 @@
           <w:noProof/>
         </w:rPr>
         <w:drawing>
-          <wp:inline distT="0" distB="0" distL="0" distR="0" wp14:anchorId="2FAFC3BE" wp14:editId="04F516C2">
+          <wp:inline distT="0" distB="0" distL="0" distR="0" wp14:anchorId="1BD0C68B" wp14:editId="335D9418">
             <wp:extent cx="5934710" cy="3648710"/>
             <wp:effectExtent l="0" t="0" r="8890" b="8890"/>
             <wp:docPr id="21" name="Picture 21"/>
@@ -19282,7 +19288,7 @@
         </w:rPr>
         <w:instrText>tc \l2 "</w:instrText>
       </w:r>
-      <w:bookmarkStart w:id="52" w:name="_Toc471905991"/>
+      <w:bookmarkStart w:id="44" w:name="_Toc471905991"/>
       <w:r>
         <w:rPr>
           <w:b/>
@@ -19304,7 +19310,7 @@
         </w:rPr>
         <w:instrText xml:space="preserve">  Dissolved Oxygen</w:instrText>
       </w:r>
-      <w:bookmarkEnd w:id="52"/>
+      <w:bookmarkEnd w:id="44"/>
       <w:r>
         <w:rPr>
           <w:b/>
@@ -19331,7 +19337,7 @@
         <mc:AlternateContent>
           <mc:Choice Requires="wps">
             <w:drawing>
-              <wp:anchor distT="0" distB="0" distL="114300" distR="114300" simplePos="0" relativeHeight="251676672" behindDoc="0" locked="0" layoutInCell="1" allowOverlap="1" wp14:anchorId="4976D5EF" wp14:editId="6EFA1A46">
+              <wp:anchor distT="0" distB="0" distL="114300" distR="114300" simplePos="0" relativeHeight="251676672" behindDoc="0" locked="0" layoutInCell="1" allowOverlap="1" wp14:anchorId="28072F24" wp14:editId="36A84A6D">
                 <wp:simplePos x="0" y="0"/>
                 <wp:positionH relativeFrom="column">
                   <wp:posOffset>3867785</wp:posOffset>
@@ -19649,16 +19655,16 @@
           <w:position w:val="-46"/>
         </w:rPr>
         <w:object w:dxaOrig="7699" w:dyaOrig="1020">
-          <v:shape id="_x0000_i1045" type="#_x0000_t75" style="width:384.25pt;height:50.15pt" o:ole="">
+          <v:shape id="_x0000_i1045" type="#_x0000_t75" style="width:384.7pt;height:50.5pt" o:ole="">
             <v:imagedata r:id="rId66" o:title=""/>
           </v:shape>
-          <o:OLEObject Type="Embed" ProgID="Equation.3" ShapeID="_x0000_i1045" DrawAspect="Content" ObjectID="_1589985585" r:id="rId67"/>
+          <o:OLEObject Type="Embed" ProgID="Equation.3" ShapeID="_x0000_i1045" DrawAspect="Content" ObjectID="_1596523399" r:id="rId67"/>
         </w:object>
       </w:r>
       <w:r>
         <w:tab/>
       </w:r>
-      <w:bookmarkStart w:id="53" w:name="dOxygen"/>
+      <w:bookmarkStart w:id="45" w:name="dOxygen"/>
       <w:r>
         <w:rPr>
           <w:b/>
@@ -19702,7 +19708,7 @@
         </w:rPr>
         <w:t>)</w:t>
       </w:r>
-      <w:bookmarkEnd w:id="53"/>
+      <w:bookmarkEnd w:id="45"/>
       <w:r>
         <w:tab/>
       </w:r>
@@ -19735,16 +19741,16 @@
           <w:position w:val="-12"/>
         </w:rPr>
         <w:object w:dxaOrig="5480" w:dyaOrig="340">
-          <v:shape id="_x0000_i1046" type="#_x0000_t75" style="width:274.25pt;height:17pt" o:ole="">
+          <v:shape id="_x0000_i1046" type="#_x0000_t75" style="width:274.05pt;height:17.2pt" o:ole="">
             <v:imagedata r:id="rId68" o:title=""/>
           </v:shape>
-          <o:OLEObject Type="Embed" ProgID="Equation.3" ShapeID="_x0000_i1046" DrawAspect="Content" ObjectID="_1589985586" r:id="rId69"/>
+          <o:OLEObject Type="Embed" ProgID="Equation.3" ShapeID="_x0000_i1046" DrawAspect="Content" ObjectID="_1596523400" r:id="rId69"/>
         </w:object>
       </w:r>
       <w:r>
         <w:tab/>
       </w:r>
-      <w:bookmarkStart w:id="54" w:name="Photosynthesized"/>
+      <w:bookmarkStart w:id="46" w:name="Photosynthesized"/>
       <w:r>
         <w:rPr>
           <w:b/>
@@ -19788,7 +19794,7 @@
         </w:rPr>
         <w:t>)</w:t>
       </w:r>
-      <w:bookmarkEnd w:id="54"/>
+      <w:bookmarkEnd w:id="46"/>
       <w:r>
         <w:tab/>
       </w:r>
@@ -19814,16 +19820,16 @@
           <w:position w:val="-12"/>
         </w:rPr>
         <w:object w:dxaOrig="5040" w:dyaOrig="360">
-          <v:shape id="_x0000_i1047" type="#_x0000_t75" style="width:252.4pt;height:18.6pt" o:ole="">
+          <v:shape id="_x0000_i1047" type="#_x0000_t75" style="width:252.55pt;height:18.25pt" o:ole="">
             <v:imagedata r:id="rId70" o:title=""/>
           </v:shape>
-          <o:OLEObject Type="Embed" ProgID="Equation.3" ShapeID="_x0000_i1047" DrawAspect="Content" ObjectID="_1589985587" r:id="rId71"/>
+          <o:OLEObject Type="Embed" ProgID="Equation.3" ShapeID="_x0000_i1047" DrawAspect="Content" ObjectID="_1596523401" r:id="rId71"/>
         </w:object>
       </w:r>
       <w:r>
         <w:tab/>
       </w:r>
-      <w:bookmarkStart w:id="55" w:name="BOD"/>
+      <w:bookmarkStart w:id="47" w:name="BOD"/>
       <w:r>
         <w:rPr>
           <w:b/>
@@ -19867,7 +19873,7 @@
         </w:rPr>
         <w:t>)</w:t>
       </w:r>
-      <w:bookmarkEnd w:id="55"/>
+      <w:bookmarkEnd w:id="47"/>
       <w:r>
         <w:tab/>
       </w:r>
@@ -19893,16 +19899,16 @@
           <w:position w:val="-10"/>
         </w:rPr>
         <w:object w:dxaOrig="2920" w:dyaOrig="320">
-          <v:shape id="_x0000_i1048" type="#_x0000_t75" style="width:146.45pt;height:16.2pt" o:ole="">
+          <v:shape id="_x0000_i1048" type="#_x0000_t75" style="width:146.15pt;height:16.1pt" o:ole="">
             <v:imagedata r:id="rId72" o:title=""/>
           </v:shape>
-          <o:OLEObject Type="Embed" ProgID="Equation.3" ShapeID="_x0000_i1048" DrawAspect="Content" ObjectID="_1589985588" r:id="rId73"/>
+          <o:OLEObject Type="Embed" ProgID="Equation.3" ShapeID="_x0000_i1048" DrawAspect="Content" ObjectID="_1596523402" r:id="rId73"/>
         </w:object>
       </w:r>
       <w:r>
         <w:tab/>
       </w:r>
-      <w:bookmarkStart w:id="56" w:name="NitroDemand"/>
+      <w:bookmarkStart w:id="48" w:name="NitroDemand"/>
       <w:r>
         <w:rPr>
           <w:b/>
@@ -19946,7 +19952,7 @@
         </w:rPr>
         <w:t>)</w:t>
       </w:r>
-      <w:bookmarkEnd w:id="56"/>
+      <w:bookmarkEnd w:id="48"/>
       <w:r>
         <w:tab/>
       </w:r>
@@ -20894,16 +20900,16 @@
           <w:position w:val="-10"/>
         </w:rPr>
         <w:object w:dxaOrig="3900" w:dyaOrig="320">
-          <v:shape id="_x0000_i1049" type="#_x0000_t75" style="width:203.05pt;height:16.2pt" o:ole="">
+          <v:shape id="_x0000_i1049" type="#_x0000_t75" style="width:203.1pt;height:16.1pt" o:ole="">
             <v:imagedata r:id="rId74" o:title=""/>
           </v:shape>
-          <o:OLEObject Type="Embed" ProgID="Equation.3" ShapeID="_x0000_i1049" DrawAspect="Content" ObjectID="_1589985589" r:id="rId75"/>
+          <o:OLEObject Type="Embed" ProgID="Equation.3" ShapeID="_x0000_i1049" DrawAspect="Content" ObjectID="_1596523403" r:id="rId75"/>
         </w:object>
       </w:r>
       <w:r>
         <w:tab/>
       </w:r>
-      <w:bookmarkStart w:id="57" w:name="Reaeration"/>
+      <w:bookmarkStart w:id="49" w:name="Reaeration"/>
       <w:r>
         <w:rPr>
           <w:b/>
@@ -20947,7 +20953,7 @@
         </w:rPr>
         <w:t>)</w:t>
       </w:r>
-      <w:bookmarkEnd w:id="57"/>
+      <w:bookmarkEnd w:id="49"/>
       <w:r>
         <w:tab/>
       </w:r>
@@ -21313,16 +21319,16 @@
           <w:position w:val="-24"/>
         </w:rPr>
         <w:object w:dxaOrig="3860" w:dyaOrig="639">
-          <v:shape id="_x0000_i1050" type="#_x0000_t75" style="width:193.35pt;height:32.35pt" o:ole="">
+          <v:shape id="_x0000_i1050" type="#_x0000_t75" style="width:193.45pt;height:32.25pt" o:ole="">
             <v:imagedata r:id="rId76" o:title=""/>
           </v:shape>
-          <o:OLEObject Type="Embed" ProgID="Equation.3" ShapeID="_x0000_i1050" DrawAspect="Content" ObjectID="_1589985590" r:id="rId77"/>
+          <o:OLEObject Type="Embed" ProgID="Equation.3" ShapeID="_x0000_i1050" DrawAspect="Content" ObjectID="_1596523404" r:id="rId77"/>
         </w:object>
       </w:r>
       <w:r>
         <w:tab/>
       </w:r>
-      <w:bookmarkStart w:id="58" w:name="KReaer"/>
+      <w:bookmarkStart w:id="50" w:name="KReaer"/>
       <w:r>
         <w:rPr>
           <w:b/>
@@ -21366,7 +21372,7 @@
         </w:rPr>
         <w:t>)</w:t>
       </w:r>
-      <w:bookmarkEnd w:id="58"/>
+      <w:bookmarkEnd w:id="50"/>
       <w:r>
         <w:tab/>
       </w:r>
@@ -21602,10 +21608,10 @@
           <w:position w:val="-10"/>
         </w:rPr>
         <w:object w:dxaOrig="2000" w:dyaOrig="320">
-          <v:shape id="_x0000_i1051" type="#_x0000_t75" style="width:100.3pt;height:16.2pt" o:ole="">
+          <v:shape id="_x0000_i1051" type="#_x0000_t75" style="width:99.95pt;height:16.1pt" o:ole="">
             <v:imagedata r:id="rId78" o:title=""/>
           </v:shape>
-          <o:OLEObject Type="Embed" ProgID="Equation.3" ShapeID="_x0000_i1051" DrawAspect="Content" ObjectID="_1589985591" r:id="rId79"/>
+          <o:OLEObject Type="Embed" ProgID="Equation.3" ShapeID="_x0000_i1051" DrawAspect="Content" ObjectID="_1596523405" r:id="rId79"/>
         </w:object>
       </w:r>
       <w:r>
@@ -21693,10 +21699,10 @@
           <w:position w:val="-10"/>
         </w:rPr>
         <w:object w:dxaOrig="3240" w:dyaOrig="360">
-          <v:shape id="_x0000_i1052" type="#_x0000_t75" style="width:162.6pt;height:18.6pt" o:ole="">
+          <v:shape id="_x0000_i1052" type="#_x0000_t75" style="width:162.25pt;height:18.25pt" o:ole="">
             <v:imagedata r:id="rId80" o:title=""/>
           </v:shape>
-          <o:OLEObject Type="Embed" ProgID="Equation.3" ShapeID="_x0000_i1052" DrawAspect="Content" ObjectID="_1589985592" r:id="rId81"/>
+          <o:OLEObject Type="Embed" ProgID="Equation.3" ShapeID="_x0000_i1052" DrawAspect="Content" ObjectID="_1596523406" r:id="rId81"/>
         </w:object>
       </w:r>
       <w:r>
@@ -21915,16 +21921,16 @@
           <w:position w:val="-10"/>
         </w:rPr>
         <w:object w:dxaOrig="3340" w:dyaOrig="380">
-          <v:shape id="_x0000_i1053" type="#_x0000_t75" style="width:166.65pt;height:19.4pt" o:ole="">
+          <v:shape id="_x0000_i1053" type="#_x0000_t75" style="width:166.55pt;height:19.35pt" o:ole="">
             <v:imagedata r:id="rId82" o:title=""/>
           </v:shape>
-          <o:OLEObject Type="Embed" ProgID="Equation.3" ShapeID="_x0000_i1053" DrawAspect="Content" ObjectID="_1589985593" r:id="rId83"/>
+          <o:OLEObject Type="Embed" ProgID="Equation.3" ShapeID="_x0000_i1053" DrawAspect="Content" ObjectID="_1596523407" r:id="rId83"/>
         </w:object>
       </w:r>
       <w:r>
         <w:tab/>
       </w:r>
-      <w:bookmarkStart w:id="59" w:name="KReaer2"/>
+      <w:bookmarkStart w:id="51" w:name="KReaer2"/>
       <w:r>
         <w:rPr>
           <w:b/>
@@ -21968,7 +21974,7 @@
         </w:rPr>
         <w:t>)</w:t>
       </w:r>
-      <w:bookmarkEnd w:id="59"/>
+      <w:bookmarkEnd w:id="51"/>
       <w:r>
         <w:tab/>
       </w:r>
@@ -22062,10 +22068,10 @@
           <w:position w:val="-10"/>
         </w:rPr>
         <w:object w:dxaOrig="3200" w:dyaOrig="380">
-          <v:shape id="_x0000_i1054" type="#_x0000_t75" style="width:160.2pt;height:19.4pt" o:ole="">
+          <v:shape id="_x0000_i1054" type="#_x0000_t75" style="width:160.1pt;height:19.35pt" o:ole="">
             <v:imagedata r:id="rId84" o:title=""/>
           </v:shape>
-          <o:OLEObject Type="Embed" ProgID="Equation.3" ShapeID="_x0000_i1054" DrawAspect="Content" ObjectID="_1589985594" r:id="rId85"/>
+          <o:OLEObject Type="Embed" ProgID="Equation.3" ShapeID="_x0000_i1054" DrawAspect="Content" ObjectID="_1596523408" r:id="rId85"/>
         </w:object>
       </w:r>
     </w:p>
@@ -22144,16 +22150,16 @@
           <w:position w:val="-10"/>
         </w:rPr>
         <w:object w:dxaOrig="3340" w:dyaOrig="380">
-          <v:shape id="_x0000_i1055" type="#_x0000_t75" style="width:166.65pt;height:19.4pt" o:ole="">
+          <v:shape id="_x0000_i1055" type="#_x0000_t75" style="width:166.55pt;height:19.35pt" o:ole="">
             <v:imagedata r:id="rId86" o:title=""/>
           </v:shape>
-          <o:OLEObject Type="Embed" ProgID="Equation.3" ShapeID="_x0000_i1055" DrawAspect="Content" ObjectID="_1589985595" r:id="rId87"/>
+          <o:OLEObject Type="Embed" ProgID="Equation.3" ShapeID="_x0000_i1055" DrawAspect="Content" ObjectID="_1596523409" r:id="rId87"/>
         </w:object>
       </w:r>
       <w:r>
         <w:tab/>
       </w:r>
-      <w:bookmarkStart w:id="60" w:name="KReaer3"/>
+      <w:bookmarkStart w:id="52" w:name="KReaer3"/>
       <w:r>
         <w:rPr>
           <w:b/>
@@ -22197,7 +22203,7 @@
         </w:rPr>
         <w:t>)</w:t>
       </w:r>
-      <w:bookmarkEnd w:id="60"/>
+      <w:bookmarkEnd w:id="52"/>
       <w:r>
         <w:tab/>
       </w:r>
@@ -22242,10 +22248,10 @@
           <w:position w:val="-26"/>
         </w:rPr>
         <w:object w:dxaOrig="3000" w:dyaOrig="680">
-          <v:shape id="_x0000_i1056" type="#_x0000_t75" style="width:150.45pt;height:34.8pt" o:ole="">
+          <v:shape id="_x0000_i1056" type="#_x0000_t75" style="width:150.45pt;height:34.4pt" o:ole="">
             <v:imagedata r:id="rId88" o:title=""/>
           </v:shape>
-          <o:OLEObject Type="Embed" ProgID="Equation.3" ShapeID="_x0000_i1056" DrawAspect="Content" ObjectID="_1589985596" r:id="rId89"/>
+          <o:OLEObject Type="Embed" ProgID="Equation.3" ShapeID="_x0000_i1056" DrawAspect="Content" ObjectID="_1596523410" r:id="rId89"/>
         </w:object>
       </w:r>
       <w:r>
@@ -22430,7 +22436,7 @@
         <mc:AlternateContent>
           <mc:Choice Requires="wps">
             <w:drawing>
-              <wp:anchor distT="0" distB="0" distL="114300" distR="114300" simplePos="0" relativeHeight="251661312" behindDoc="1" locked="0" layoutInCell="1" allowOverlap="1" wp14:anchorId="0BCED137" wp14:editId="183CE01B">
+              <wp:anchor distT="0" distB="0" distL="114300" distR="114300" simplePos="0" relativeHeight="251661312" behindDoc="1" locked="0" layoutInCell="1" allowOverlap="1" wp14:anchorId="713C02F9" wp14:editId="264B0052">
                 <wp:simplePos x="0" y="0"/>
                 <wp:positionH relativeFrom="column">
                   <wp:posOffset>-12065</wp:posOffset>
@@ -22487,7 +22493,7 @@
                                 <w:b w:val="0"/>
                               </w:rPr>
                             </w:pPr>
-                            <w:bookmarkStart w:id="61" w:name="_Ref130647204"/>
+                            <w:bookmarkStart w:id="53" w:name="_Ref130647204"/>
                             <w:proofErr w:type="gramStart"/>
                             <w:r>
                               <w:t xml:space="preserve">Figure </w:t>
@@ -22500,7 +22506,7 @@
                                 <w:t>111</w:t>
                               </w:r>
                             </w:fldSimple>
-                            <w:bookmarkEnd w:id="61"/>
+                            <w:bookmarkEnd w:id="53"/>
                             <w:r>
                               <w:t>.</w:t>
                             </w:r>
@@ -22598,7 +22604,7 @@
         <mc:AlternateContent>
           <mc:Choice Requires="wps">
             <w:drawing>
-              <wp:anchor distT="0" distB="0" distL="114300" distR="114300" simplePos="0" relativeHeight="251662336" behindDoc="1" locked="0" layoutInCell="1" allowOverlap="1" wp14:anchorId="726E3D54" wp14:editId="0A33B156">
+              <wp:anchor distT="0" distB="0" distL="114300" distR="114300" simplePos="0" relativeHeight="251662336" behindDoc="1" locked="0" layoutInCell="1" allowOverlap="1" wp14:anchorId="265818FD" wp14:editId="1CC37B87">
                 <wp:simplePos x="0" y="0"/>
                 <wp:positionH relativeFrom="column">
                   <wp:posOffset>3190875</wp:posOffset>
@@ -22655,7 +22661,7 @@
                                 <w:b w:val="0"/>
                               </w:rPr>
                             </w:pPr>
-                            <w:bookmarkStart w:id="63" w:name="_Ref130647230"/>
+                            <w:bookmarkStart w:id="54" w:name="_Ref130647230"/>
                             <w:proofErr w:type="gramStart"/>
                             <w:r>
                               <w:t xml:space="preserve">Figure </w:t>
@@ -22668,7 +22674,7 @@
                                 <w:t>112</w:t>
                               </w:r>
                             </w:fldSimple>
-                            <w:bookmarkEnd w:id="63"/>
+                            <w:bookmarkEnd w:id="54"/>
                             <w:r>
                               <w:t>.</w:t>
                             </w:r>
@@ -22776,7 +22782,7 @@
           <w:noProof/>
         </w:rPr>
         <w:drawing>
-          <wp:inline distT="0" distB="0" distL="0" distR="0" wp14:anchorId="7C26E06B" wp14:editId="7A7C6134">
+          <wp:inline distT="0" distB="0" distL="0" distR="0" wp14:anchorId="1266A6D0" wp14:editId="071A38F5">
             <wp:extent cx="2743200" cy="2044700"/>
             <wp:effectExtent l="0" t="0" r="0" b="0"/>
             <wp:docPr id="20" name="Picture 20"/>
@@ -22832,7 +22838,7 @@
           <w:noProof/>
         </w:rPr>
         <w:drawing>
-          <wp:inline distT="0" distB="0" distL="0" distR="0" wp14:anchorId="10A9FD28" wp14:editId="6461A558">
+          <wp:inline distT="0" distB="0" distL="0" distR="0" wp14:anchorId="1407B5BF" wp14:editId="06D41058">
             <wp:extent cx="2743200" cy="2061845"/>
             <wp:effectExtent l="0" t="0" r="0" b="0"/>
             <wp:docPr id="19" name="Picture 19"/>
@@ -22938,16 +22944,16 @@
           <w:position w:val="-10"/>
         </w:rPr>
         <w:object w:dxaOrig="3780" w:dyaOrig="360">
-          <v:shape id="_x0000_i1057" type="#_x0000_t75" style="width:189.3pt;height:18.6pt" o:ole="">
+          <v:shape id="_x0000_i1057" type="#_x0000_t75" style="width:189.15pt;height:18.25pt" o:ole="">
             <v:imagedata r:id="rId92" o:title=""/>
           </v:shape>
-          <o:OLEObject Type="Embed" ProgID="Equation.3" ShapeID="_x0000_i1057" DrawAspect="Content" ObjectID="_1589985597" r:id="rId93"/>
+          <o:OLEObject Type="Embed" ProgID="Equation.3" ShapeID="_x0000_i1057" DrawAspect="Content" ObjectID="_1596523411" r:id="rId93"/>
         </w:object>
       </w:r>
       <w:r>
         <w:tab/>
       </w:r>
-      <w:bookmarkStart w:id="65" w:name="KReaer_T"/>
+      <w:bookmarkStart w:id="55" w:name="KReaer_T"/>
       <w:r>
         <w:rPr>
           <w:b/>
@@ -22991,7 +22997,7 @@
         </w:rPr>
         <w:t>)</w:t>
       </w:r>
-      <w:bookmarkEnd w:id="65"/>
+      <w:bookmarkEnd w:id="55"/>
       <w:r>
         <w:tab/>
       </w:r>
@@ -23249,17 +23255,17 @@
           <w:position w:val="-76"/>
         </w:rPr>
         <w:object w:dxaOrig="8100" w:dyaOrig="2380">
-          <v:shape id="_x0000_i1058" type="#_x0000_t75" style="width:405.3pt;height:119.75pt" o:ole="">
+          <v:shape id="_x0000_i1058" type="#_x0000_t75" style="width:405.15pt;height:119.3pt" o:ole="">
             <v:imagedata r:id="rId94" o:title=""/>
           </v:shape>
-          <o:OLEObject Type="Embed" ProgID="Equation.3" ShapeID="_x0000_i1058" DrawAspect="Content" ObjectID="_1589985598" r:id="rId95"/>
+          <o:OLEObject Type="Embed" ProgID="Equation.3" ShapeID="_x0000_i1058" DrawAspect="Content" ObjectID="_1596523412" r:id="rId95"/>
         </w:object>
       </w:r>
       <w:r>
         <w:tab/>
         <w:t xml:space="preserve"> </w:t>
       </w:r>
-      <w:bookmarkStart w:id="66" w:name="O2Sat"/>
+      <w:bookmarkStart w:id="56" w:name="O2Sat"/>
       <w:r>
         <w:rPr>
           <w:b/>
@@ -23310,7 +23316,7 @@
         </w:rPr>
         <w:t>)</w:t>
       </w:r>
-      <w:bookmarkEnd w:id="66"/>
+      <w:bookmarkEnd w:id="56"/>
       <w:r>
         <w:tab/>
       </w:r>
@@ -23556,7 +23562,7 @@
         <mc:AlternateContent>
           <mc:Choice Requires="wps">
             <w:drawing>
-              <wp:anchor distT="0" distB="0" distL="114300" distR="114300" simplePos="0" relativeHeight="251664384" behindDoc="1" locked="0" layoutInCell="1" allowOverlap="1" wp14:anchorId="11111B8E" wp14:editId="585AD05B">
+              <wp:anchor distT="0" distB="0" distL="114300" distR="114300" simplePos="0" relativeHeight="251664384" behindDoc="1" locked="0" layoutInCell="1" allowOverlap="1" wp14:anchorId="1083BD0A" wp14:editId="28F7DD89">
                 <wp:simplePos x="0" y="0"/>
                 <wp:positionH relativeFrom="column">
                   <wp:posOffset>-9525</wp:posOffset>
@@ -23613,7 +23619,7 @@
                                 <w:b w:val="0"/>
                               </w:rPr>
                             </w:pPr>
-                            <w:bookmarkStart w:id="67" w:name="_Ref130647247"/>
+                            <w:bookmarkStart w:id="57" w:name="_Ref130647247"/>
                             <w:proofErr w:type="gramStart"/>
                             <w:r>
                               <w:t xml:space="preserve">Figure </w:t>
@@ -23626,7 +23632,7 @@
                                 <w:t>113</w:t>
                               </w:r>
                             </w:fldSimple>
-                            <w:bookmarkEnd w:id="67"/>
+                            <w:bookmarkEnd w:id="57"/>
                             <w:r>
                               <w:t>.</w:t>
                             </w:r>
@@ -23740,7 +23746,7 @@
         <mc:AlternateContent>
           <mc:Choice Requires="wps">
             <w:drawing>
-              <wp:anchor distT="0" distB="0" distL="114300" distR="114300" simplePos="0" relativeHeight="251663360" behindDoc="1" locked="0" layoutInCell="1" allowOverlap="1" wp14:anchorId="2EF80E9F" wp14:editId="7D55C240">
+              <wp:anchor distT="0" distB="0" distL="114300" distR="114300" simplePos="0" relativeHeight="251663360" behindDoc="1" locked="0" layoutInCell="1" allowOverlap="1" wp14:anchorId="47FA8D63" wp14:editId="720EE6C7">
                 <wp:simplePos x="0" y="0"/>
                 <wp:positionH relativeFrom="column">
                   <wp:posOffset>3178810</wp:posOffset>
@@ -23797,7 +23803,7 @@
                                 <w:b w:val="0"/>
                               </w:rPr>
                             </w:pPr>
-                            <w:bookmarkStart w:id="69" w:name="_Ref130647260"/>
+                            <w:bookmarkStart w:id="58" w:name="_Ref130647260"/>
                             <w:proofErr w:type="gramStart"/>
                             <w:r>
                               <w:t xml:space="preserve">Figure </w:t>
@@ -23810,7 +23816,7 @@
                                 <w:t>114</w:t>
                               </w:r>
                             </w:fldSimple>
-                            <w:bookmarkEnd w:id="69"/>
+                            <w:bookmarkEnd w:id="58"/>
                             <w:r>
                               <w:t>.</w:t>
                             </w:r>
@@ -23924,7 +23930,7 @@
           <w:noProof/>
         </w:rPr>
         <w:drawing>
-          <wp:inline distT="0" distB="0" distL="0" distR="0" wp14:anchorId="5E09FEF2" wp14:editId="408660C2">
+          <wp:inline distT="0" distB="0" distL="0" distR="0" wp14:anchorId="40B85C00" wp14:editId="7BAE41A4">
             <wp:extent cx="2742565" cy="2339975"/>
             <wp:effectExtent l="0" t="0" r="19685" b="22225"/>
             <wp:docPr id="18" name="Chart 18"/>
@@ -23947,7 +23953,7 @@
           <w:noProof/>
         </w:rPr>
         <w:drawing>
-          <wp:inline distT="0" distB="0" distL="0" distR="0" wp14:anchorId="7E3AB9F4" wp14:editId="2DFCD0C9">
+          <wp:inline distT="0" distB="0" distL="0" distR="0" wp14:anchorId="67192204" wp14:editId="4A3AF3CE">
             <wp:extent cx="2742565" cy="2339975"/>
             <wp:effectExtent l="0" t="0" r="19685" b="22225"/>
             <wp:docPr id="17" name="Chart 17"/>
@@ -23965,7 +23971,7 @@
       <w:r>
         <w:t xml:space="preserve">  </w:t>
       </w:r>
-      <w:bookmarkStart w:id="71" w:name="SaturationfnAltitude"/>
+      <w:bookmarkStart w:id="59" w:name="SaturationfnAltitude"/>
       <w:proofErr w:type="gramStart"/>
       <w:r>
         <w:t xml:space="preserve">Figure </w:t>
@@ -23978,7 +23984,7 @@
           <w:t>118</w:t>
         </w:r>
       </w:fldSimple>
-      <w:bookmarkEnd w:id="71"/>
+      <w:bookmarkEnd w:id="59"/>
       <w:r>
         <w:t>.</w:t>
       </w:r>
@@ -24002,7 +24008,7 @@
           <w:noProof/>
         </w:rPr>
         <w:drawing>
-          <wp:inline distT="0" distB="0" distL="0" distR="0" wp14:anchorId="56E26E55" wp14:editId="47AF9F60">
+          <wp:inline distT="0" distB="0" distL="0" distR="0" wp14:anchorId="52A80572" wp14:editId="12E5B791">
             <wp:extent cx="2742565" cy="2339975"/>
             <wp:effectExtent l="0" t="0" r="19685" b="22225"/>
             <wp:docPr id="16" name="Chart 16"/>
@@ -24079,7 +24085,7 @@
         </w:rPr>
         <w:instrText xml:space="preserve"> "</w:instrText>
       </w:r>
-      <w:bookmarkStart w:id="72" w:name="_Toc471905992"/>
+      <w:bookmarkStart w:id="60" w:name="_Toc471905992"/>
       <w:r>
         <w:rPr>
           <w:b/>
@@ -24101,7 +24107,7 @@
         </w:rPr>
         <w:instrText>Oxygen</w:instrText>
       </w:r>
-      <w:bookmarkEnd w:id="72"/>
+      <w:bookmarkEnd w:id="60"/>
       <w:r>
         <w:rPr>
           <w:b/>
@@ -24214,7 +24220,7 @@
         <mc:AlternateContent>
           <mc:Choice Requires="wps">
             <w:drawing>
-              <wp:anchor distT="0" distB="0" distL="114300" distR="114300" simplePos="0" relativeHeight="251683840" behindDoc="0" locked="0" layoutInCell="1" allowOverlap="1" wp14:anchorId="37820050" wp14:editId="1152E01F">
+              <wp:anchor distT="0" distB="0" distL="114300" distR="114300" simplePos="0" relativeHeight="251683840" behindDoc="0" locked="0" layoutInCell="1" allowOverlap="1" wp14:anchorId="11BFDE4A" wp14:editId="08BF8199">
                 <wp:simplePos x="0" y="0"/>
                 <wp:positionH relativeFrom="column">
                   <wp:posOffset>3934460</wp:posOffset>
@@ -24561,7 +24567,7 @@
         </w:rPr>
         <w:instrText>tc \l2 "</w:instrText>
       </w:r>
-      <w:bookmarkStart w:id="73" w:name="_Toc471905995"/>
+      <w:bookmarkStart w:id="61" w:name="_Toc471905995"/>
       <w:r>
         <w:rPr>
           <w:b/>
@@ -24583,7 +24589,7 @@
         </w:rPr>
         <w:instrText xml:space="preserve">  Inorganic Carbon</w:instrText>
       </w:r>
-      <w:bookmarkEnd w:id="73"/>
+      <w:bookmarkEnd w:id="61"/>
       <w:r>
         <w:rPr>
           <w:b/>
@@ -24636,16 +24642,16 @@
           <w:position w:val="-46"/>
         </w:rPr>
         <w:object w:dxaOrig="6740" w:dyaOrig="1020">
-          <v:shape id="_x0000_i1059" type="#_x0000_t75" style="width:337.35pt;height:51.8pt" o:ole="">
+          <v:shape id="_x0000_i1059" type="#_x0000_t75" style="width:337.45pt;height:51.6pt" o:ole="">
             <v:imagedata r:id="rId99" o:title=""/>
           </v:shape>
-          <o:OLEObject Type="Embed" ProgID="Equation.3" ShapeID="_x0000_i1059" DrawAspect="Content" ObjectID="_1589985599" r:id="rId100"/>
+          <o:OLEObject Type="Embed" ProgID="Equation.3" ShapeID="_x0000_i1059" DrawAspect="Content" ObjectID="_1596523413" r:id="rId100"/>
         </w:object>
       </w:r>
       <w:r>
         <w:tab/>
       </w:r>
-      <w:bookmarkStart w:id="74" w:name="dCO2_dt"/>
+      <w:bookmarkStart w:id="62" w:name="dCO2_dt"/>
       <w:r>
         <w:rPr>
           <w:b/>
@@ -24689,7 +24695,7 @@
         </w:rPr>
         <w:t>)</w:t>
       </w:r>
-      <w:bookmarkEnd w:id="74"/>
+      <w:bookmarkEnd w:id="62"/>
       <w:r>
         <w:tab/>
       </w:r>
@@ -24733,10 +24739,10 @@
           <w:position w:val="-14"/>
         </w:rPr>
         <w:object w:dxaOrig="5240" w:dyaOrig="360">
-          <v:shape id="_x0000_i1060" type="#_x0000_t75" style="width:262.1pt;height:18.6pt" o:ole="">
+          <v:shape id="_x0000_i1060" type="#_x0000_t75" style="width:262.2pt;height:18.25pt" o:ole="">
             <v:imagedata r:id="rId101" o:title=""/>
           </v:shape>
-          <o:OLEObject Type="Embed" ProgID="Equation.3" ShapeID="_x0000_i1060" DrawAspect="Content" ObjectID="_1589985600" r:id="rId102"/>
+          <o:OLEObject Type="Embed" ProgID="Equation.3" ShapeID="_x0000_i1060" DrawAspect="Content" ObjectID="_1596523414" r:id="rId102"/>
         </w:object>
       </w:r>
       <w:r>
@@ -24825,10 +24831,10 @@
           <w:position w:val="-12"/>
         </w:rPr>
         <w:object w:dxaOrig="5240" w:dyaOrig="340">
-          <v:shape id="_x0000_i1061" type="#_x0000_t75" style="width:262.1pt;height:17pt" o:ole="">
+          <v:shape id="_x0000_i1061" type="#_x0000_t75" style="width:262.2pt;height:17.2pt" o:ole="">
             <v:imagedata r:id="rId103" o:title=""/>
           </v:shape>
-          <o:OLEObject Type="Embed" ProgID="Equation.3" ShapeID="_x0000_i1061" DrawAspect="Content" ObjectID="_1589985601" r:id="rId104"/>
+          <o:OLEObject Type="Embed" ProgID="Equation.3" ShapeID="_x0000_i1061" DrawAspect="Content" ObjectID="_1596523415" r:id="rId104"/>
         </w:object>
       </w:r>
       <w:r>
@@ -24913,10 +24919,10 @@
           <w:position w:val="-12"/>
         </w:rPr>
         <w:object w:dxaOrig="4980" w:dyaOrig="340">
-          <v:shape id="_x0000_i1062" type="#_x0000_t75" style="width:249.15pt;height:17pt" o:ole="">
+          <v:shape id="_x0000_i1062" type="#_x0000_t75" style="width:249.3pt;height:17.2pt" o:ole="">
             <v:imagedata r:id="rId105" o:title=""/>
           </v:shape>
-          <o:OLEObject Type="Embed" ProgID="Equation.3" ShapeID="_x0000_i1062" DrawAspect="Content" ObjectID="_1589985602" r:id="rId106"/>
+          <o:OLEObject Type="Embed" ProgID="Equation.3" ShapeID="_x0000_i1062" DrawAspect="Content" ObjectID="_1596523416" r:id="rId106"/>
         </w:object>
       </w:r>
       <w:r>
@@ -25784,16 +25790,16 @@
           <w:position w:val="-10"/>
         </w:rPr>
         <w:object w:dxaOrig="4440" w:dyaOrig="320">
-          <v:shape id="_x0000_i1063" type="#_x0000_t75" style="width:222.45pt;height:16.2pt" o:ole="">
+          <v:shape id="_x0000_i1063" type="#_x0000_t75" style="width:222.45pt;height:16.1pt" o:ole="">
             <v:imagedata r:id="rId107" o:title=""/>
           </v:shape>
-          <o:OLEObject Type="Embed" ProgID="Equation.3" ShapeID="_x0000_i1063" DrawAspect="Content" ObjectID="_1589985603" r:id="rId108"/>
+          <o:OLEObject Type="Embed" ProgID="Equation.3" ShapeID="_x0000_i1063" DrawAspect="Content" ObjectID="_1596523417" r:id="rId108"/>
         </w:object>
       </w:r>
       <w:r>
         <w:tab/>
       </w:r>
-      <w:bookmarkStart w:id="75" w:name="CO2AtmosExch"/>
+      <w:bookmarkStart w:id="63" w:name="CO2AtmosExch"/>
       <w:r>
         <w:rPr>
           <w:b/>
@@ -25837,7 +25843,7 @@
         </w:rPr>
         <w:t>)</w:t>
       </w:r>
-      <w:bookmarkEnd w:id="75"/>
+      <w:bookmarkEnd w:id="63"/>
     </w:p>
     <w:p>
       <w:pPr>
@@ -25889,16 +25895,16 @@
           <w:position w:val="-32"/>
         </w:rPr>
         <w:object w:dxaOrig="3739" w:dyaOrig="800">
-          <v:shape id="_x0000_i1064" type="#_x0000_t75" style="width:186.9pt;height:39.65pt" o:ole="">
+          <v:shape id="_x0000_i1064" type="#_x0000_t75" style="width:187pt;height:39.75pt" o:ole="">
             <v:imagedata r:id="rId109" o:title=""/>
           </v:shape>
-          <o:OLEObject Type="Embed" ProgID="Equation.3" ShapeID="_x0000_i1064" DrawAspect="Content" ObjectID="_1589985604" r:id="rId110"/>
+          <o:OLEObject Type="Embed" ProgID="Equation.3" ShapeID="_x0000_i1064" DrawAspect="Content" ObjectID="_1596523418" r:id="rId110"/>
         </w:object>
       </w:r>
       <w:r>
         <w:tab/>
       </w:r>
-      <w:bookmarkStart w:id="76" w:name="KLiqCO2"/>
+      <w:bookmarkStart w:id="64" w:name="KLiqCO2"/>
       <w:r>
         <w:rPr>
           <w:b/>
@@ -25942,7 +25948,7 @@
         </w:rPr>
         <w:t>)</w:t>
       </w:r>
-      <w:bookmarkEnd w:id="76"/>
+      <w:bookmarkEnd w:id="64"/>
       <w:r>
         <w:tab/>
       </w:r>
@@ -26345,7 +26351,7 @@
         <mc:AlternateContent>
           <mc:Choice Requires="wps">
             <w:drawing>
-              <wp:anchor distT="0" distB="0" distL="114300" distR="114300" simplePos="0" relativeHeight="251665408" behindDoc="1" locked="0" layoutInCell="1" allowOverlap="1" wp14:anchorId="336CBDAF" wp14:editId="6DB5B3CB">
+              <wp:anchor distT="0" distB="0" distL="114300" distR="114300" simplePos="0" relativeHeight="251665408" behindDoc="1" locked="0" layoutInCell="1" allowOverlap="1" wp14:anchorId="35DB6D5A" wp14:editId="3DFED3F6">
                 <wp:simplePos x="0" y="0"/>
                 <wp:positionH relativeFrom="column">
                   <wp:posOffset>1543050</wp:posOffset>
@@ -26402,7 +26408,7 @@
                                 <w:b w:val="0"/>
                               </w:rPr>
                             </w:pPr>
-                            <w:bookmarkStart w:id="77" w:name="_Ref130647279"/>
+                            <w:bookmarkStart w:id="65" w:name="_Ref130647279"/>
                             <w:proofErr w:type="gramStart"/>
                             <w:r>
                               <w:t xml:space="preserve">Figure </w:t>
@@ -26415,7 +26421,7 @@
                                 <w:t>123</w:t>
                               </w:r>
                             </w:fldSimple>
-                            <w:bookmarkEnd w:id="77"/>
+                            <w:bookmarkEnd w:id="65"/>
                             <w:r>
                               <w:t>.</w:t>
                             </w:r>
@@ -26522,7 +26528,7 @@
           <w:noProof/>
         </w:rPr>
         <w:drawing>
-          <wp:inline distT="0" distB="0" distL="0" distR="0" wp14:anchorId="6EBF6F0D" wp14:editId="41142CC0">
+          <wp:inline distT="0" distB="0" distL="0" distR="0" wp14:anchorId="74165C08" wp14:editId="18D58CAE">
             <wp:extent cx="2924175" cy="2182495"/>
             <wp:effectExtent l="0" t="0" r="9525" b="8255"/>
             <wp:docPr id="8" name="Picture 8"/>
@@ -26657,16 +26663,16 @@
           <w:position w:val="-10"/>
         </w:rPr>
         <w:object w:dxaOrig="3080" w:dyaOrig="320">
-          <v:shape id="_x0000_i1065" type="#_x0000_t75" style="width:153.7pt;height:16.2pt" o:ole="">
+          <v:shape id="_x0000_i1065" type="#_x0000_t75" style="width:153.65pt;height:16.1pt" o:ole="">
             <v:imagedata r:id="rId112" o:title=""/>
           </v:shape>
-          <o:OLEObject Type="Embed" ProgID="Equation.3" ShapeID="_x0000_i1065" DrawAspect="Content" ObjectID="_1589985605" r:id="rId113"/>
+          <o:OLEObject Type="Embed" ProgID="Equation.3" ShapeID="_x0000_i1065" DrawAspect="Content" ObjectID="_1596523419" r:id="rId113"/>
         </w:object>
       </w:r>
       <w:r>
         <w:tab/>
       </w:r>
-      <w:bookmarkStart w:id="79" w:name="CO2Sat"/>
+      <w:bookmarkStart w:id="66" w:name="CO2Sat"/>
       <w:r>
         <w:rPr>
           <w:b/>
@@ -26710,7 +26716,7 @@
         </w:rPr>
         <w:t>)</w:t>
       </w:r>
-      <w:bookmarkEnd w:id="79"/>
+      <w:bookmarkEnd w:id="66"/>
       <w:r>
         <w:tab/>
       </w:r>
@@ -26748,16 +26754,16 @@
           <w:position w:val="-10"/>
         </w:rPr>
         <w:object w:dxaOrig="4400" w:dyaOrig="440">
-          <v:shape id="_x0000_i1066" type="#_x0000_t75" style="width:280.7pt;height:28.3pt" o:ole="">
+          <v:shape id="_x0000_i1066" type="#_x0000_t75" style="width:280.5pt;height:27.95pt" o:ole="">
             <v:imagedata r:id="rId114" o:title=""/>
           </v:shape>
-          <o:OLEObject Type="Embed" ProgID="Equation.3" ShapeID="_x0000_i1066" DrawAspect="Content" ObjectID="_1589985606" r:id="rId115"/>
+          <o:OLEObject Type="Embed" ProgID="Equation.3" ShapeID="_x0000_i1066" DrawAspect="Content" ObjectID="_1596523420" r:id="rId115"/>
         </w:object>
       </w:r>
       <w:r>
         <w:tab/>
       </w:r>
-      <w:bookmarkStart w:id="80" w:name="CO2Henry"/>
+      <w:bookmarkStart w:id="67" w:name="CO2Henry"/>
       <w:r>
         <w:rPr>
           <w:b/>
@@ -26801,7 +26807,7 @@
         </w:rPr>
         <w:t>)</w:t>
       </w:r>
-      <w:bookmarkEnd w:id="80"/>
+      <w:bookmarkEnd w:id="67"/>
     </w:p>
     <w:p>
       <w:pPr>
@@ -26851,16 +26857,16 @@
           <w:position w:val="-10"/>
         </w:rPr>
         <w:object w:dxaOrig="3159" w:dyaOrig="320">
-          <v:shape id="_x0000_i1067" type="#_x0000_t75" style="width:157.75pt;height:16.2pt" o:ole="">
+          <v:shape id="_x0000_i1067" type="#_x0000_t75" style="width:157.95pt;height:16.1pt" o:ole="">
             <v:imagedata r:id="rId116" o:title=""/>
           </v:shape>
-          <o:OLEObject Type="Embed" ProgID="Equation.3" ShapeID="_x0000_i1067" DrawAspect="Content" ObjectID="_1589985607" r:id="rId117"/>
+          <o:OLEObject Type="Embed" ProgID="Equation.3" ShapeID="_x0000_i1067" DrawAspect="Content" ObjectID="_1596523421" r:id="rId117"/>
         </w:object>
       </w:r>
       <w:r>
         <w:tab/>
       </w:r>
-      <w:bookmarkStart w:id="81" w:name="TKelvin"/>
+      <w:bookmarkStart w:id="68" w:name="TKelvin"/>
       <w:r>
         <w:rPr>
           <w:b/>
@@ -26904,7 +26910,7 @@
         </w:rPr>
         <w:t>)</w:t>
       </w:r>
-      <w:bookmarkEnd w:id="81"/>
+      <w:bookmarkEnd w:id="68"/>
     </w:p>
     <w:p>
       <w:pPr>
@@ -27160,7 +27166,7 @@
         <mc:AlternateContent>
           <mc:Choice Requires="wps">
             <w:drawing>
-              <wp:anchor distT="0" distB="0" distL="114300" distR="114300" simplePos="0" relativeHeight="251666432" behindDoc="1" locked="0" layoutInCell="1" allowOverlap="1" wp14:anchorId="3E05924C" wp14:editId="76CA5190">
+              <wp:anchor distT="0" distB="0" distL="114300" distR="114300" simplePos="0" relativeHeight="251666432" behindDoc="1" locked="0" layoutInCell="1" allowOverlap="1" wp14:anchorId="5382A6BB" wp14:editId="564344A0">
                 <wp:simplePos x="0" y="0"/>
                 <wp:positionH relativeFrom="column">
                   <wp:posOffset>1609725</wp:posOffset>
@@ -27217,7 +27223,7 @@
                                 <w:b w:val="0"/>
                               </w:rPr>
                             </w:pPr>
-                            <w:bookmarkStart w:id="82" w:name="_Ref130647303"/>
+                            <w:bookmarkStart w:id="69" w:name="_Ref130647303"/>
                             <w:proofErr w:type="gramStart"/>
                             <w:r>
                               <w:t xml:space="preserve">Figure </w:t>
@@ -27230,7 +27236,7 @@
                                 <w:t>124</w:t>
                               </w:r>
                             </w:fldSimple>
-                            <w:bookmarkEnd w:id="82"/>
+                            <w:bookmarkEnd w:id="69"/>
                             <w:r>
                               <w:t>.</w:t>
                             </w:r>
@@ -27332,7 +27338,7 @@
           <w:noProof/>
         </w:rPr>
         <w:drawing>
-          <wp:inline distT="0" distB="0" distL="0" distR="0" wp14:anchorId="4AA7E6FD" wp14:editId="2655647C">
+          <wp:inline distT="0" distB="0" distL="0" distR="0" wp14:anchorId="6DAC8F28" wp14:editId="0FFCD3FE">
             <wp:extent cx="2743200" cy="2044700"/>
             <wp:effectExtent l="0" t="0" r="0" b="0"/>
             <wp:docPr id="7" name="Picture 7"/>
@@ -27614,7 +27620,7 @@
       <w:r>
         <w:instrText>tc \l2 "</w:instrText>
       </w:r>
-      <w:bookmarkStart w:id="84" w:name="_Toc471905996"/>
+      <w:bookmarkStart w:id="70" w:name="_Toc471905996"/>
       <w:r>
         <w:rPr>
           <w:b/>
@@ -27643,7 +27649,7 @@
         </w:rPr>
         <w:instrText>Modeling Dynamic pH</w:instrText>
       </w:r>
-      <w:bookmarkEnd w:id="84"/>
+      <w:bookmarkEnd w:id="70"/>
       <w:r>
         <w:fldChar w:fldCharType="end"/>
       </w:r>
@@ -27665,7 +27671,7 @@
         <mc:AlternateContent>
           <mc:Choice Requires="wps">
             <w:drawing>
-              <wp:anchor distT="0" distB="0" distL="114300" distR="114300" simplePos="0" relativeHeight="251677696" behindDoc="0" locked="0" layoutInCell="1" allowOverlap="1" wp14:anchorId="34FCA417" wp14:editId="5B2FE54A">
+              <wp:anchor distT="0" distB="0" distL="114300" distR="114300" simplePos="0" relativeHeight="251677696" behindDoc="0" locked="0" layoutInCell="1" allowOverlap="1" wp14:anchorId="715D5E4F" wp14:editId="25F7EEE4">
                 <wp:simplePos x="0" y="0"/>
                 <wp:positionH relativeFrom="column">
                   <wp:posOffset>4029710</wp:posOffset>
@@ -28176,16 +28182,16 @@
       </w:r>
       <w:r>
         <w:object w:dxaOrig="5560" w:dyaOrig="680">
-          <v:shape id="_x0000_i1068" type="#_x0000_t75" style="width:278.3pt;height:34.8pt" o:ole="">
+          <v:shape id="_x0000_i1068" type="#_x0000_t75" style="width:278.35pt;height:34.4pt" o:ole="">
             <v:imagedata r:id="rId119" o:title=""/>
           </v:shape>
-          <o:OLEObject Type="Embed" ProgID="Equation.3" ShapeID="_x0000_i1068" DrawAspect="Content" ObjectID="_1589985608" r:id="rId120"/>
+          <o:OLEObject Type="Embed" ProgID="Equation.3" ShapeID="_x0000_i1068" DrawAspect="Content" ObjectID="_1596523422" r:id="rId120"/>
         </w:object>
       </w:r>
       <w:r>
         <w:tab/>
       </w:r>
-      <w:bookmarkStart w:id="85" w:name="pHCalc"/>
+      <w:bookmarkStart w:id="71" w:name="pHCalc"/>
       <w:r>
         <w:rPr>
           <w:b/>
@@ -28229,7 +28235,7 @@
         </w:rPr>
         <w:t>)</w:t>
       </w:r>
-      <w:bookmarkEnd w:id="85"/>
+      <w:bookmarkEnd w:id="71"/>
     </w:p>
     <w:p>
       <w:pPr>
@@ -28468,10 +28474,10 @@
           <w:position w:val="-12"/>
         </w:rPr>
         <w:object w:dxaOrig="2180" w:dyaOrig="400">
-          <v:shape id="_x0000_i1069" type="#_x0000_t75" style="width:108.4pt;height:20.2pt" o:ole="">
+          <v:shape id="_x0000_i1069" type="#_x0000_t75" style="width:108.55pt;height:20.4pt" o:ole="">
             <v:imagedata r:id="rId121" o:title=""/>
           </v:shape>
-          <o:OLEObject Type="Embed" ProgID="Equation.3" ShapeID="_x0000_i1069" DrawAspect="Content" ObjectID="_1589985609" r:id="rId122"/>
+          <o:OLEObject Type="Embed" ProgID="Equation.3" ShapeID="_x0000_i1069" DrawAspect="Content" ObjectID="_1596523423" r:id="rId122"/>
         </w:object>
       </w:r>
     </w:p>
@@ -28491,10 +28497,10 @@
           <w:position w:val="-10"/>
         </w:rPr>
         <w:object w:dxaOrig="1600" w:dyaOrig="320">
-          <v:shape id="_x0000_i1070" type="#_x0000_t75" style="width:79.3pt;height:16.2pt" o:ole="">
+          <v:shape id="_x0000_i1070" type="#_x0000_t75" style="width:79.5pt;height:16.1pt" o:ole="">
             <v:imagedata r:id="rId123" o:title=""/>
           </v:shape>
-          <o:OLEObject Type="Embed" ProgID="Equation.3" ShapeID="_x0000_i1070" DrawAspect="Content" ObjectID="_1589985610" r:id="rId124"/>
+          <o:OLEObject Type="Embed" ProgID="Equation.3" ShapeID="_x0000_i1070" DrawAspect="Content" ObjectID="_1596523424" r:id="rId124"/>
         </w:object>
       </w:r>
     </w:p>
@@ -28514,10 +28520,10 @@
           <w:position w:val="-12"/>
         </w:rPr>
         <w:object w:dxaOrig="1900" w:dyaOrig="400">
-          <v:shape id="_x0000_i1071" type="#_x0000_t75" style="width:94.65pt;height:20.2pt" o:ole="">
+          <v:shape id="_x0000_i1071" type="#_x0000_t75" style="width:94.55pt;height:20.4pt" o:ole="">
             <v:imagedata r:id="rId125" o:title=""/>
           </v:shape>
-          <o:OLEObject Type="Embed" ProgID="Equation.3" ShapeID="_x0000_i1071" DrawAspect="Content" ObjectID="_1589985611" r:id="rId126"/>
+          <o:OLEObject Type="Embed" ProgID="Equation.3" ShapeID="_x0000_i1071" DrawAspect="Content" ObjectID="_1596523425" r:id="rId126"/>
         </w:object>
       </w:r>
     </w:p>
@@ -28537,10 +28543,10 @@
           <w:position w:val="-10"/>
         </w:rPr>
         <w:object w:dxaOrig="3640" w:dyaOrig="320">
-          <v:shape id="_x0000_i1072" type="#_x0000_t75" style="width:182pt;height:16.2pt" o:ole="">
+          <v:shape id="_x0000_i1072" type="#_x0000_t75" style="width:181.6pt;height:16.1pt" o:ole="">
             <v:imagedata r:id="rId127" o:title=""/>
           </v:shape>
-          <o:OLEObject Type="Embed" ProgID="Equation.3" ShapeID="_x0000_i1072" DrawAspect="Content" ObjectID="_1589985612" r:id="rId128"/>
+          <o:OLEObject Type="Embed" ProgID="Equation.3" ShapeID="_x0000_i1072" DrawAspect="Content" ObjectID="_1596523426" r:id="rId128"/>
         </w:object>
       </w:r>
     </w:p>
@@ -28560,10 +28566,10 @@
           <w:position w:val="-10"/>
         </w:rPr>
         <w:object w:dxaOrig="4140" w:dyaOrig="360">
-          <v:shape id="_x0000_i1073" type="#_x0000_t75" style="width:207.1pt;height:18.6pt" o:ole="">
+          <v:shape id="_x0000_i1073" type="#_x0000_t75" style="width:207.4pt;height:18.25pt" o:ole="">
             <v:imagedata r:id="rId129" o:title=""/>
           </v:shape>
-          <o:OLEObject Type="Embed" ProgID="Equation.3" ShapeID="_x0000_i1073" DrawAspect="Content" ObjectID="_1589985613" r:id="rId130"/>
+          <o:OLEObject Type="Embed" ProgID="Equation.3" ShapeID="_x0000_i1073" DrawAspect="Content" ObjectID="_1596523427" r:id="rId130"/>
         </w:object>
       </w:r>
     </w:p>
@@ -28872,7 +28878,7 @@
         <w:keepLines/>
         <w:jc w:val="center"/>
       </w:pPr>
-      <w:bookmarkStart w:id="86" w:name="ObsPredpHFig"/>
+      <w:bookmarkStart w:id="72" w:name="ObsPredpHFig"/>
       <w:proofErr w:type="gramStart"/>
       <w:r>
         <w:lastRenderedPageBreak/>
@@ -28886,7 +28892,7 @@
           <w:t>128</w:t>
         </w:r>
       </w:fldSimple>
-      <w:bookmarkEnd w:id="86"/>
+      <w:bookmarkEnd w:id="72"/>
       <w:r>
         <w:t>.</w:t>
       </w:r>
@@ -28916,7 +28922,7 @@
           <w:noProof/>
         </w:rPr>
         <w:drawing>
-          <wp:inline distT="0" distB="0" distL="0" distR="0" wp14:anchorId="577C270A" wp14:editId="50F29EB2">
+          <wp:inline distT="0" distB="0" distL="0" distR="0" wp14:anchorId="339473C6" wp14:editId="612A4FB0">
             <wp:extent cx="3433445" cy="3640455"/>
             <wp:effectExtent l="0" t="0" r="0" b="0"/>
             <wp:docPr id="6" name="Picture 6"/>
@@ -29017,7 +29023,7 @@
         <w:keepLines/>
         <w:jc w:val="center"/>
       </w:pPr>
-      <w:bookmarkStart w:id="87" w:name="PredpHOnonFig"/>
+      <w:bookmarkStart w:id="73" w:name="PredpHOnonFig"/>
       <w:proofErr w:type="gramStart"/>
       <w:r>
         <w:t xml:space="preserve">Figure </w:t>
@@ -29030,7 +29036,7 @@
           <w:t>129</w:t>
         </w:r>
       </w:fldSimple>
-      <w:bookmarkEnd w:id="87"/>
+      <w:bookmarkEnd w:id="73"/>
       <w:r>
         <w:t>.</w:t>
       </w:r>
@@ -29072,7 +29078,7 @@
           <w:noProof/>
         </w:rPr>
         <w:drawing>
-          <wp:inline distT="0" distB="0" distL="0" distR="0" wp14:anchorId="06BEFA5E" wp14:editId="6797AA9C">
+          <wp:inline distT="0" distB="0" distL="0" distR="0" wp14:anchorId="2F400E32" wp14:editId="476D6649">
             <wp:extent cx="4477385" cy="2596515"/>
             <wp:effectExtent l="0" t="0" r="0" b="0"/>
             <wp:docPr id="5" name="Picture 5"/>
@@ -29190,7 +29196,7 @@
         </w:rPr>
         <w:instrText>tc \l2 "</w:instrText>
       </w:r>
-      <w:bookmarkStart w:id="88" w:name="_Toc471905997"/>
+      <w:bookmarkStart w:id="74" w:name="_Toc471905997"/>
       <w:r>
         <w:rPr>
           <w:b/>
@@ -29219,7 +29225,7 @@
         </w:rPr>
         <w:instrText>Calcium Carbonate Precipitation and Effects</w:instrText>
       </w:r>
-      <w:bookmarkEnd w:id="88"/>
+      <w:bookmarkEnd w:id="74"/>
       <w:r>
         <w:rPr>
           <w:b/>
@@ -29245,7 +29251,7 @@
         <mc:AlternateContent>
           <mc:Choice Requires="wps">
             <w:drawing>
-              <wp:anchor distT="0" distB="0" distL="274320" distR="274320" simplePos="0" relativeHeight="251678720" behindDoc="0" locked="0" layoutInCell="1" allowOverlap="1" wp14:anchorId="407900EF" wp14:editId="7D2597A1">
+              <wp:anchor distT="0" distB="0" distL="274320" distR="274320" simplePos="0" relativeHeight="251678720" behindDoc="0" locked="0" layoutInCell="1" allowOverlap="1" wp14:anchorId="4AF9DB5B" wp14:editId="6E610DEB">
                 <wp:simplePos x="0" y="0"/>
                 <wp:positionH relativeFrom="column">
                   <wp:align>right</wp:align>
@@ -29984,16 +29990,16 @@
           <w:position w:val="-24"/>
         </w:rPr>
         <w:object w:dxaOrig="7339" w:dyaOrig="620">
-          <v:shape id="_x0000_i1074" type="#_x0000_t75" style="width:366.45pt;height:31.55pt" o:ole="">
+          <v:shape id="_x0000_i1074" type="#_x0000_t75" style="width:366.45pt;height:31.15pt" o:ole="">
             <v:imagedata r:id="rId133" o:title=""/>
           </v:shape>
-          <o:OLEObject Type="Embed" ProgID="Equation.3" ShapeID="_x0000_i1074" DrawAspect="Content" ObjectID="_1589985614" r:id="rId134"/>
+          <o:OLEObject Type="Embed" ProgID="Equation.3" ShapeID="_x0000_i1074" DrawAspect="Content" ObjectID="_1596523428" r:id="rId134"/>
         </w:object>
       </w:r>
       <w:r>
         <w:tab/>
       </w:r>
-      <w:bookmarkStart w:id="89" w:name="CalcitePcpt"/>
+      <w:bookmarkStart w:id="75" w:name="CalcitePcpt"/>
       <w:r>
         <w:rPr>
           <w:b/>
@@ -30037,7 +30043,7 @@
         </w:rPr>
         <w:t>)</w:t>
       </w:r>
-      <w:bookmarkEnd w:id="89"/>
+      <w:bookmarkEnd w:id="75"/>
       <w:r>
         <w:t xml:space="preserve"> </w:t>
       </w:r>
@@ -30117,10 +30123,10 @@
           <w:position w:val="-10"/>
         </w:rPr>
         <w:object w:dxaOrig="260" w:dyaOrig="220">
-          <v:shape id="_x0000_i1075" type="#_x0000_t75" style="width:12.95pt;height:10.5pt" o:ole="">
+          <v:shape id="_x0000_i1075" type="#_x0000_t75" style="width:12.9pt;height:10.75pt" o:ole="">
             <v:imagedata r:id="rId135" o:title=""/>
           </v:shape>
-          <o:OLEObject Type="Embed" ProgID="Equation.3" ShapeID="_x0000_i1075" DrawAspect="Content" ObjectID="_1589985615" r:id="rId136"/>
+          <o:OLEObject Type="Embed" ProgID="Equation.3" ShapeID="_x0000_i1075" DrawAspect="Content" ObjectID="_1596523429" r:id="rId136"/>
         </w:object>
       </w:r>
       <w:r>
@@ -30195,10 +30201,10 @@
           <w:position w:val="-10"/>
         </w:rPr>
         <w:object w:dxaOrig="260" w:dyaOrig="220">
-          <v:shape id="_x0000_i1076" type="#_x0000_t75" style="width:12.95pt;height:10.5pt" o:ole="">
+          <v:shape id="_x0000_i1076" type="#_x0000_t75" style="width:12.9pt;height:10.75pt" o:ole="">
             <v:imagedata r:id="rId135" o:title=""/>
           </v:shape>
-          <o:OLEObject Type="Embed" ProgID="Equation.3" ShapeID="_x0000_i1076" DrawAspect="Content" ObjectID="_1589985616" r:id="rId137"/>
+          <o:OLEObject Type="Embed" ProgID="Equation.3" ShapeID="_x0000_i1076" DrawAspect="Content" ObjectID="_1596523430" r:id="rId137"/>
         </w:object>
       </w:r>
       <w:r>
@@ -30400,16 +30406,16 @@
           <w:position w:val="-10"/>
         </w:rPr>
         <w:object w:dxaOrig="6000" w:dyaOrig="320">
-          <v:shape id="_x0000_i1077" type="#_x0000_t75" style="width:299.35pt;height:16.2pt" o:ole="">
+          <v:shape id="_x0000_i1077" type="#_x0000_t75" style="width:299.8pt;height:16.1pt" o:ole="">
             <v:imagedata r:id="rId138" o:title=""/>
           </v:shape>
-          <o:OLEObject Type="Embed" ProgID="Equation.3" ShapeID="_x0000_i1077" DrawAspect="Content" ObjectID="_1589985617" r:id="rId139"/>
+          <o:OLEObject Type="Embed" ProgID="Equation.3" ShapeID="_x0000_i1077" DrawAspect="Content" ObjectID="_1596523431" r:id="rId139"/>
         </w:object>
       </w:r>
       <w:r>
         <w:tab/>
       </w:r>
-      <w:bookmarkStart w:id="90" w:name="SorptionP"/>
+      <w:bookmarkStart w:id="76" w:name="SorptionP"/>
       <w:r>
         <w:rPr>
           <w:b/>
@@ -30453,7 +30459,7 @@
         </w:rPr>
         <w:t>)</w:t>
       </w:r>
-      <w:bookmarkEnd w:id="90"/>
+      <w:bookmarkEnd w:id="76"/>
       <w:r>
         <w:t xml:space="preserve"> </w:t>
       </w:r>
@@ -30506,10 +30512,10 @@
           <w:position w:val="-10"/>
         </w:rPr>
         <w:object w:dxaOrig="260" w:dyaOrig="220">
-          <v:shape id="_x0000_i1078" type="#_x0000_t75" style="width:12.95pt;height:10.5pt" o:ole="">
+          <v:shape id="_x0000_i1078" type="#_x0000_t75" style="width:12.9pt;height:10.75pt" o:ole="">
             <v:imagedata r:id="rId140" o:title=""/>
           </v:shape>
-          <o:OLEObject Type="Embed" ProgID="Equation.3" ShapeID="_x0000_i1078" DrawAspect="Content" ObjectID="_1589985618" r:id="rId141"/>
+          <o:OLEObject Type="Embed" ProgID="Equation.3" ShapeID="_x0000_i1078" DrawAspect="Content" ObjectID="_1596523432" r:id="rId141"/>
         </w:object>
       </w:r>
       <w:r>
@@ -30798,7 +30804,7 @@
       <mc:AlternateContent>
         <mc:Choice Requires="wps">
           <w:drawing>
-            <wp:anchor distT="0" distB="0" distL="114300" distR="114300" simplePos="0" relativeHeight="251660288" behindDoc="0" locked="0" layoutInCell="1" allowOverlap="1" wp14:anchorId="719EA0F1" wp14:editId="6D913FD9">
+            <wp:anchor distT="0" distB="0" distL="114300" distR="114300" simplePos="0" relativeHeight="251660288" behindDoc="0" locked="0" layoutInCell="1" allowOverlap="1" wp14:anchorId="332C4831" wp14:editId="44DA6182">
               <wp:simplePos x="0" y="0"/>
               <wp:positionH relativeFrom="column">
                 <wp:posOffset>-660400</wp:posOffset>
@@ -30886,7 +30892,7 @@
                               <w:rStyle w:val="PageNumber"/>
                               <w:noProof/>
                             </w:rPr>
-                            <w:t>33</w:t>
+                            <w:t>25</w:t>
                           </w:r>
                           <w:r>
                             <w:rPr>
@@ -30948,7 +30954,7 @@
                         <w:rStyle w:val="PageNumber"/>
                         <w:noProof/>
                       </w:rPr>
-                      <w:t>33</w:t>
+                      <w:t>25</w:t>
                     </w:r>
                     <w:r>
                       <w:rPr>
@@ -30974,7 +30980,7 @@
       <mc:AlternateContent>
         <mc:Choice Requires="wps">
           <w:drawing>
-            <wp:anchor distT="0" distB="0" distL="114300" distR="114300" simplePos="0" relativeHeight="251659264" behindDoc="0" locked="0" layoutInCell="1" allowOverlap="1" wp14:anchorId="784B633C" wp14:editId="7F2AFB4A">
+            <wp:anchor distT="0" distB="0" distL="114300" distR="114300" simplePos="0" relativeHeight="251659264" behindDoc="0" locked="0" layoutInCell="1" allowOverlap="1" wp14:anchorId="08DB8CAD" wp14:editId="69B07128">
               <wp:simplePos x="0" y="0"/>
               <wp:positionH relativeFrom="column">
                 <wp:posOffset>8242300</wp:posOffset>
@@ -34820,11 +34826,11 @@
           <c:showPercent val="0"/>
           <c:showBubbleSize val="0"/>
         </c:dLbls>
-        <c:axId val="203993472"/>
-        <c:axId val="203995776"/>
+        <c:axId val="359342464"/>
+        <c:axId val="359344384"/>
       </c:scatterChart>
       <c:valAx>
-        <c:axId val="203993472"/>
+        <c:axId val="359342464"/>
         <c:scaling>
           <c:orientation val="minMax"/>
           <c:max val="40"/>
@@ -34866,12 +34872,12 @@
         <c:majorTickMark val="cross"/>
         <c:minorTickMark val="cross"/>
         <c:tickLblPos val="nextTo"/>
-        <c:crossAx val="203995776"/>
+        <c:crossAx val="359344384"/>
         <c:crosses val="autoZero"/>
         <c:crossBetween val="midCat"/>
       </c:valAx>
       <c:valAx>
-        <c:axId val="203995776"/>
+        <c:axId val="359344384"/>
         <c:scaling>
           <c:orientation val="minMax"/>
           <c:max val="15"/>
@@ -34908,7 +34914,7 @@
         <c:majorTickMark val="cross"/>
         <c:minorTickMark val="cross"/>
         <c:tickLblPos val="nextTo"/>
-        <c:crossAx val="203993472"/>
+        <c:crossAx val="359342464"/>
         <c:crosses val="autoZero"/>
         <c:crossBetween val="midCat"/>
       </c:valAx>
@@ -34928,7 +34934,7 @@
     </a:solidFill>
   </c:spPr>
   <c:externalData r:id="rId1">
-    <c:autoUpdate val="1"/>
+    <c:autoUpdate val="0"/>
   </c:externalData>
 </c:chartSpace>
 </file>
@@ -35232,11 +35238,11 @@
           <c:showPercent val="0"/>
           <c:showBubbleSize val="0"/>
         </c:dLbls>
-        <c:axId val="205239040"/>
-        <c:axId val="205700096"/>
+        <c:axId val="359360768"/>
+        <c:axId val="359362944"/>
       </c:scatterChart>
       <c:valAx>
-        <c:axId val="205239040"/>
+        <c:axId val="359360768"/>
         <c:scaling>
           <c:orientation val="minMax"/>
           <c:max val="40"/>
@@ -35273,12 +35279,12 @@
         <c:majorTickMark val="cross"/>
         <c:minorTickMark val="cross"/>
         <c:tickLblPos val="nextTo"/>
-        <c:crossAx val="205700096"/>
+        <c:crossAx val="359362944"/>
         <c:crosses val="autoZero"/>
         <c:crossBetween val="midCat"/>
       </c:valAx>
       <c:valAx>
-        <c:axId val="205700096"/>
+        <c:axId val="359362944"/>
         <c:scaling>
           <c:orientation val="minMax"/>
           <c:max val="10"/>
@@ -35315,7 +35321,7 @@
         <c:majorTickMark val="cross"/>
         <c:minorTickMark val="cross"/>
         <c:tickLblPos val="nextTo"/>
-        <c:crossAx val="205239040"/>
+        <c:crossAx val="359360768"/>
         <c:crosses val="autoZero"/>
         <c:crossBetween val="midCat"/>
       </c:valAx>
@@ -35335,7 +35341,7 @@
     </a:solidFill>
   </c:spPr>
   <c:externalData r:id="rId1">
-    <c:autoUpdate val="1"/>
+    <c:autoUpdate val="0"/>
   </c:externalData>
 </c:chartSpace>
 </file>
@@ -35639,11 +35645,11 @@
           <c:showPercent val="0"/>
           <c:showBubbleSize val="0"/>
         </c:dLbls>
-        <c:axId val="215672320"/>
-        <c:axId val="216246528"/>
+        <c:axId val="359387520"/>
+        <c:axId val="359389440"/>
       </c:scatterChart>
       <c:valAx>
-        <c:axId val="215672320"/>
+        <c:axId val="359387520"/>
         <c:scaling>
           <c:orientation val="minMax"/>
           <c:max val="2000"/>
@@ -35680,12 +35686,12 @@
         <c:majorTickMark val="cross"/>
         <c:minorTickMark val="cross"/>
         <c:tickLblPos val="nextTo"/>
-        <c:crossAx val="216246528"/>
+        <c:crossAx val="359389440"/>
         <c:crosses val="autoZero"/>
         <c:crossBetween val="midCat"/>
       </c:valAx>
       <c:valAx>
-        <c:axId val="216246528"/>
+        <c:axId val="359389440"/>
         <c:scaling>
           <c:orientation val="minMax"/>
           <c:min val="5"/>
@@ -35721,7 +35727,7 @@
         <c:majorTickMark val="cross"/>
         <c:minorTickMark val="cross"/>
         <c:tickLblPos val="nextTo"/>
-        <c:crossAx val="215672320"/>
+        <c:crossAx val="359387520"/>
         <c:crosses val="autoZero"/>
         <c:crossBetween val="midCat"/>
       </c:valAx>
@@ -35741,7 +35747,7 @@
     </a:solidFill>
   </c:spPr>
   <c:externalData r:id="rId1">
-    <c:autoUpdate val="1"/>
+    <c:autoUpdate val="0"/>
   </c:externalData>
 </c:chartSpace>
 </file>

</xml_diff>